<commit_message>
modified use case document
</commit_message>
<xml_diff>
--- a/UseCase.docx
+++ b/UseCase.docx
@@ -206,37 +206,6 @@
                 <w:lang w:val="en-GB"/>
               </w:rPr>
             </w:pPr>
-            <w:r>
-              <w:rPr>
-                <w:lang w:val="en-GB"/>
-              </w:rPr>
-              <w:t>compiles the form for the registration</w:t>
-            </w:r>
-          </w:p>
-          <w:p>
-            <w:pPr>
-              <w:pStyle w:val="Paragrafoelenco"/>
-              <w:numPr>
-                <w:ilvl w:val="0"/>
-                <w:numId w:val="1"/>
-              </w:numPr>
-              <w:rPr>
-                <w:lang w:val="en-GB"/>
-              </w:rPr>
-            </w:pPr>
-            <w:r>
-              <w:rPr>
-                <w:lang w:val="en-GB"/>
-              </w:rPr>
-              <w:t>sends the form to the system</w:t>
-            </w:r>
-          </w:p>
-          <w:p>
-            <w:pPr>
-              <w:rPr>
-                <w:lang w:val="en-GB"/>
-              </w:rPr>
-            </w:pPr>
           </w:p>
         </w:tc>
       </w:tr>
@@ -283,25 +252,7 @@
               <w:rPr>
                 <w:lang w:val="en-GB"/>
               </w:rPr>
-              <w:t>The guest receive</w:t>
-            </w:r>
-            <w:r>
-              <w:rPr>
-                <w:lang w:val="en-GB"/>
-              </w:rPr>
-              <w:t>s</w:t>
-            </w:r>
-            <w:r>
-              <w:rPr>
-                <w:lang w:val="en-GB"/>
-              </w:rPr>
-              <w:t xml:space="preserve"> an acknowledgeme</w:t>
-            </w:r>
-            <w:r>
-              <w:rPr>
-                <w:lang w:val="en-GB"/>
-              </w:rPr>
-              <w:t>nt and a password to access the system</w:t>
+              <w:t>The guest access to the compilation form or he can exit the system</w:t>
             </w:r>
           </w:p>
         </w:tc>
@@ -345,12 +296,6 @@
                 <w:lang w:val="en-GB"/>
               </w:rPr>
             </w:pPr>
-            <w:r>
-              <w:rPr>
-                <w:lang w:val="en-GB"/>
-              </w:rPr>
-              <w:t xml:space="preserve">If the guest doesn’t compile all the fields of the form or some fields are incorrect, he will receive a notification for the errors and will not receive the password </w:t>
-            </w:r>
           </w:p>
         </w:tc>
       </w:tr>
@@ -956,13 +901,7 @@
               <w:rPr>
                 <w:lang w:val="en-GB"/>
               </w:rPr>
-              <w:t xml:space="preserve">The user </w:t>
-            </w:r>
-            <w:r>
-              <w:rPr>
-                <w:lang w:val="en-GB"/>
-              </w:rPr>
-              <w:t>inserts his position through an address or a GPS system</w:t>
+              <w:t>The user selects a position</w:t>
             </w:r>
           </w:p>
           <w:p>
@@ -1374,13 +1313,7 @@
               <w:rPr>
                 <w:lang w:val="en-GB"/>
               </w:rPr>
-              <w:t>reservation</w:t>
-            </w:r>
-            <w:r>
-              <w:rPr>
-                <w:lang w:val="en-GB"/>
-              </w:rPr>
-              <w:t xml:space="preserve"> ,</w:t>
+              <w:t>reservation ,</w:t>
             </w:r>
             <w:proofErr w:type="gramEnd"/>
             <w:r>
@@ -1450,17 +1383,462 @@
             <w:vAlign w:val="center"/>
           </w:tcPr>
           <w:p>
-            <w:r>
-              <w:t>(si potrebbe inserire che se l’utente ha un debito non può prenotare la macchina)</w:t>
+            <w:pPr>
+              <w:rPr>
+                <w:lang w:val="en-GB"/>
+              </w:rPr>
+            </w:pPr>
+            <w:r>
+              <w:rPr>
+                <w:lang w:val="en-GB"/>
+              </w:rPr>
+              <w:t>If the user is in the black list, the system notifies him that he can’t reserve a vehicle</w:t>
             </w:r>
           </w:p>
         </w:tc>
       </w:tr>
     </w:tbl>
-    <w:p/>
-    <w:p/>
-    <w:p/>
-    <w:p/>
+    <w:p>
+      <w:pPr>
+        <w:rPr>
+          <w:lang w:val="en-GB"/>
+        </w:rPr>
+      </w:pPr>
+    </w:p>
+    <w:p>
+      <w:pPr>
+        <w:rPr>
+          <w:lang w:val="en-GB"/>
+        </w:rPr>
+      </w:pPr>
+    </w:p>
+    <w:p>
+      <w:pPr>
+        <w:rPr>
+          <w:lang w:val="en-GB"/>
+        </w:rPr>
+      </w:pPr>
+    </w:p>
+    <w:p>
+      <w:pPr>
+        <w:rPr>
+          <w:lang w:val="en-GB"/>
+        </w:rPr>
+      </w:pPr>
+    </w:p>
+    <w:tbl>
+      <w:tblPr>
+        <w:tblStyle w:val="Grigliatabella"/>
+        <w:tblpPr w:leftFromText="141" w:rightFromText="141" w:vertAnchor="page" w:horzAnchor="margin" w:tblpXSpec="center" w:tblpY="7081"/>
+        <w:tblW w:w="10250" w:type="dxa"/>
+        <w:tblLook w:val="04A0" w:firstRow="1" w:lastRow="0" w:firstColumn="1" w:lastColumn="0" w:noHBand="0" w:noVBand="1"/>
+      </w:tblPr>
+      <w:tblGrid>
+        <w:gridCol w:w="1956"/>
+        <w:gridCol w:w="8294"/>
+      </w:tblGrid>
+      <w:tr>
+        <w:trPr>
+          <w:trHeight w:val="868"/>
+        </w:trPr>
+        <w:tc>
+          <w:tcPr>
+            <w:tcW w:w="1956" w:type="dxa"/>
+            <w:vAlign w:val="center"/>
+          </w:tcPr>
+          <w:p>
+            <w:pPr>
+              <w:jc w:val="center"/>
+              <w:rPr>
+                <w:b/>
+                <w:sz w:val="24"/>
+                <w:szCs w:val="24"/>
+              </w:rPr>
+            </w:pPr>
+            <w:r>
+              <w:rPr>
+                <w:b/>
+                <w:sz w:val="24"/>
+                <w:szCs w:val="24"/>
+              </w:rPr>
+              <w:lastRenderedPageBreak/>
+              <w:t>NAME</w:t>
+            </w:r>
+          </w:p>
+        </w:tc>
+        <w:tc>
+          <w:tcPr>
+            <w:tcW w:w="8294" w:type="dxa"/>
+            <w:vAlign w:val="center"/>
+          </w:tcPr>
+          <w:p>
+            <w:r>
+              <w:t xml:space="preserve">Use </w:t>
+            </w:r>
+            <w:proofErr w:type="spellStart"/>
+            <w:r>
+              <w:t>reserved</w:t>
+            </w:r>
+            <w:proofErr w:type="spellEnd"/>
+            <w:r>
+              <w:t xml:space="preserve"> </w:t>
+            </w:r>
+            <w:proofErr w:type="spellStart"/>
+            <w:r>
+              <w:t>vehicle</w:t>
+            </w:r>
+            <w:proofErr w:type="spellEnd"/>
+          </w:p>
+        </w:tc>
+      </w:tr>
+      <w:tr>
+        <w:trPr>
+          <w:trHeight w:val="820"/>
+        </w:trPr>
+        <w:tc>
+          <w:tcPr>
+            <w:tcW w:w="1956" w:type="dxa"/>
+            <w:vAlign w:val="center"/>
+          </w:tcPr>
+          <w:p>
+            <w:pPr>
+              <w:jc w:val="center"/>
+              <w:rPr>
+                <w:b/>
+                <w:sz w:val="24"/>
+                <w:szCs w:val="24"/>
+              </w:rPr>
+            </w:pPr>
+            <w:r>
+              <w:rPr>
+                <w:b/>
+                <w:sz w:val="24"/>
+                <w:szCs w:val="24"/>
+              </w:rPr>
+              <w:t>ACTORS</w:t>
+            </w:r>
+          </w:p>
+        </w:tc>
+        <w:tc>
+          <w:tcPr>
+            <w:tcW w:w="8294" w:type="dxa"/>
+            <w:vAlign w:val="center"/>
+          </w:tcPr>
+          <w:p>
+            <w:r>
+              <w:t>User</w:t>
+            </w:r>
+          </w:p>
+        </w:tc>
+      </w:tr>
+      <w:tr>
+        <w:trPr>
+          <w:trHeight w:val="868"/>
+        </w:trPr>
+        <w:tc>
+          <w:tcPr>
+            <w:tcW w:w="1956" w:type="dxa"/>
+            <w:vAlign w:val="center"/>
+          </w:tcPr>
+          <w:p>
+            <w:pPr>
+              <w:jc w:val="center"/>
+              <w:rPr>
+                <w:b/>
+                <w:sz w:val="24"/>
+                <w:szCs w:val="24"/>
+              </w:rPr>
+            </w:pPr>
+            <w:r>
+              <w:rPr>
+                <w:b/>
+                <w:sz w:val="24"/>
+                <w:szCs w:val="24"/>
+              </w:rPr>
+              <w:t>ENTRY CONDITIONS</w:t>
+            </w:r>
+          </w:p>
+        </w:tc>
+        <w:tc>
+          <w:tcPr>
+            <w:tcW w:w="8294" w:type="dxa"/>
+            <w:vAlign w:val="center"/>
+          </w:tcPr>
+          <w:p>
+            <w:pPr>
+              <w:rPr>
+                <w:lang w:val="en-GB"/>
+              </w:rPr>
+            </w:pPr>
+            <w:r>
+              <w:rPr>
+                <w:lang w:val="en-GB"/>
+              </w:rPr>
+              <w:t>The user must have reserved a vehicle</w:t>
+            </w:r>
+          </w:p>
+        </w:tc>
+      </w:tr>
+      <w:tr>
+        <w:trPr>
+          <w:trHeight w:val="820"/>
+        </w:trPr>
+        <w:tc>
+          <w:tcPr>
+            <w:tcW w:w="1956" w:type="dxa"/>
+            <w:vAlign w:val="center"/>
+          </w:tcPr>
+          <w:p>
+            <w:pPr>
+              <w:jc w:val="center"/>
+              <w:rPr>
+                <w:b/>
+                <w:sz w:val="24"/>
+                <w:szCs w:val="24"/>
+              </w:rPr>
+            </w:pPr>
+            <w:r>
+              <w:rPr>
+                <w:b/>
+                <w:sz w:val="24"/>
+                <w:szCs w:val="24"/>
+              </w:rPr>
+              <w:t>FLOW OF EVENTS</w:t>
+            </w:r>
+          </w:p>
+        </w:tc>
+        <w:tc>
+          <w:tcPr>
+            <w:tcW w:w="8294" w:type="dxa"/>
+            <w:vAlign w:val="center"/>
+          </w:tcPr>
+          <w:p>
+            <w:pPr>
+              <w:rPr>
+                <w:lang w:val="en-GB"/>
+              </w:rPr>
+            </w:pPr>
+            <w:r>
+              <w:rPr>
+                <w:lang w:val="en-GB"/>
+              </w:rPr>
+              <w:t>The user:</w:t>
+            </w:r>
+          </w:p>
+          <w:p>
+            <w:pPr>
+              <w:pStyle w:val="Paragrafoelenco"/>
+              <w:numPr>
+                <w:ilvl w:val="0"/>
+                <w:numId w:val="6"/>
+              </w:numPr>
+              <w:rPr>
+                <w:lang w:val="en-GB"/>
+              </w:rPr>
+            </w:pPr>
+            <w:r>
+              <w:rPr>
+                <w:lang w:val="en-GB"/>
+              </w:rPr>
+              <w:t>arrives at the reserved vehicle</w:t>
+            </w:r>
+          </w:p>
+          <w:p>
+            <w:pPr>
+              <w:pStyle w:val="Paragrafoelenco"/>
+              <w:numPr>
+                <w:ilvl w:val="0"/>
+                <w:numId w:val="6"/>
+              </w:numPr>
+              <w:rPr>
+                <w:lang w:val="en-GB"/>
+              </w:rPr>
+            </w:pPr>
+            <w:r>
+              <w:rPr>
+                <w:lang w:val="en-GB"/>
+              </w:rPr>
+              <w:t>unlocks the vehicle through the system</w:t>
+            </w:r>
+          </w:p>
+          <w:p>
+            <w:pPr>
+              <w:pStyle w:val="Paragrafoelenco"/>
+              <w:numPr>
+                <w:ilvl w:val="0"/>
+                <w:numId w:val="6"/>
+              </w:numPr>
+              <w:rPr>
+                <w:lang w:val="en-GB"/>
+              </w:rPr>
+            </w:pPr>
+            <w:r>
+              <w:rPr>
+                <w:lang w:val="en-GB"/>
+              </w:rPr>
+              <w:t>ignites and uses the vehicle</w:t>
+            </w:r>
+          </w:p>
+          <w:p>
+            <w:pPr>
+              <w:pStyle w:val="Paragrafoelenco"/>
+              <w:numPr>
+                <w:ilvl w:val="0"/>
+                <w:numId w:val="6"/>
+              </w:numPr>
+              <w:rPr>
+                <w:lang w:val="en-GB"/>
+              </w:rPr>
+            </w:pPr>
+            <w:r>
+              <w:rPr>
+                <w:lang w:val="en-GB"/>
+              </w:rPr>
+              <w:t>parks the vehicle</w:t>
+            </w:r>
+          </w:p>
+          <w:p>
+            <w:pPr>
+              <w:pStyle w:val="Paragrafoelenco"/>
+              <w:numPr>
+                <w:ilvl w:val="0"/>
+                <w:numId w:val="6"/>
+              </w:numPr>
+              <w:rPr>
+                <w:lang w:val="en-GB"/>
+              </w:rPr>
+            </w:pPr>
+            <w:r>
+              <w:rPr>
+                <w:lang w:val="en-GB"/>
+              </w:rPr>
+              <w:t>turns off and exits the vehicle</w:t>
+            </w:r>
+          </w:p>
+        </w:tc>
+      </w:tr>
+      <w:tr>
+        <w:trPr>
+          <w:trHeight w:val="868"/>
+        </w:trPr>
+        <w:tc>
+          <w:tcPr>
+            <w:tcW w:w="1956" w:type="dxa"/>
+            <w:vAlign w:val="center"/>
+          </w:tcPr>
+          <w:p>
+            <w:pPr>
+              <w:jc w:val="center"/>
+              <w:rPr>
+                <w:b/>
+                <w:sz w:val="24"/>
+                <w:szCs w:val="24"/>
+              </w:rPr>
+            </w:pPr>
+            <w:r>
+              <w:rPr>
+                <w:b/>
+                <w:sz w:val="24"/>
+                <w:szCs w:val="24"/>
+              </w:rPr>
+              <w:t>EXIT CONDITIONS</w:t>
+            </w:r>
+          </w:p>
+        </w:tc>
+        <w:tc>
+          <w:tcPr>
+            <w:tcW w:w="8294" w:type="dxa"/>
+            <w:vAlign w:val="center"/>
+          </w:tcPr>
+          <w:p>
+            <w:pPr>
+              <w:rPr>
+                <w:lang w:val="en-GB"/>
+              </w:rPr>
+            </w:pPr>
+            <w:r>
+              <w:rPr>
+                <w:lang w:val="en-GB"/>
+              </w:rPr>
+              <w:t>The system calc</w:t>
+            </w:r>
+            <w:r>
+              <w:rPr>
+                <w:lang w:val="en-GB"/>
+              </w:rPr>
+              <w:t xml:space="preserve">ulates the cost of the ride, </w:t>
+            </w:r>
+            <w:r>
+              <w:rPr>
+                <w:lang w:val="en-GB"/>
+              </w:rPr>
+              <w:t>charges the user</w:t>
+            </w:r>
+            <w:r>
+              <w:rPr>
+                <w:lang w:val="en-GB"/>
+              </w:rPr>
+              <w:t xml:space="preserve"> and changes the state of the used vehicle to available</w:t>
+            </w:r>
+          </w:p>
+        </w:tc>
+      </w:tr>
+      <w:tr>
+        <w:trPr>
+          <w:trHeight w:val="820"/>
+        </w:trPr>
+        <w:tc>
+          <w:tcPr>
+            <w:tcW w:w="1956" w:type="dxa"/>
+            <w:vAlign w:val="center"/>
+          </w:tcPr>
+          <w:p>
+            <w:pPr>
+              <w:jc w:val="center"/>
+              <w:rPr>
+                <w:b/>
+                <w:sz w:val="24"/>
+                <w:szCs w:val="24"/>
+              </w:rPr>
+            </w:pPr>
+            <w:r>
+              <w:rPr>
+                <w:b/>
+                <w:sz w:val="24"/>
+                <w:szCs w:val="24"/>
+              </w:rPr>
+              <w:t>EXCEPTIONS</w:t>
+            </w:r>
+          </w:p>
+        </w:tc>
+        <w:tc>
+          <w:tcPr>
+            <w:tcW w:w="8294" w:type="dxa"/>
+            <w:vAlign w:val="center"/>
+          </w:tcPr>
+          <w:p>
+            <w:pPr>
+              <w:rPr>
+                <w:lang w:val="en-GB"/>
+              </w:rPr>
+            </w:pPr>
+            <w:r>
+              <w:rPr>
+                <w:lang w:val="en-GB"/>
+              </w:rPr>
+              <w:t>When the system charges the user, if he hasn’t enough money, it puts him in the blacklist</w:t>
+            </w:r>
+          </w:p>
+        </w:tc>
+      </w:tr>
+    </w:tbl>
+    <w:p>
+      <w:pPr>
+        <w:rPr>
+          <w:lang w:val="en-GB"/>
+        </w:rPr>
+      </w:pPr>
+    </w:p>
     <w:tbl>
       <w:tblPr>
         <w:tblStyle w:val="Grigliatabella"/>
@@ -1496,7 +1874,6 @@
                 <w:sz w:val="24"/>
                 <w:szCs w:val="24"/>
               </w:rPr>
-              <w:lastRenderedPageBreak/>
               <w:t>NAME</w:t>
             </w:r>
           </w:p>
@@ -1507,20 +1884,17 @@
             <w:vAlign w:val="center"/>
           </w:tcPr>
           <w:p>
-            <w:r>
-              <w:t xml:space="preserve">Use </w:t>
-            </w:r>
             <w:proofErr w:type="spellStart"/>
             <w:r>
-              <w:t>reserved</w:t>
+              <w:t>Fill</w:t>
             </w:r>
             <w:proofErr w:type="spellEnd"/>
             <w:r>
-              <w:t xml:space="preserve"> </w:t>
+              <w:t xml:space="preserve"> the </w:t>
             </w:r>
             <w:proofErr w:type="spellStart"/>
             <w:r>
-              <w:t>vehicle</w:t>
+              <w:t>form</w:t>
             </w:r>
             <w:proofErr w:type="spellEnd"/>
           </w:p>
@@ -1561,7 +1935,7 @@
           </w:tcPr>
           <w:p>
             <w:r>
-              <w:t>User</w:t>
+              <w:t>Guest</w:t>
             </w:r>
           </w:p>
         </w:tc>
@@ -1609,7 +1983,7 @@
               <w:rPr>
                 <w:lang w:val="en-GB"/>
               </w:rPr>
-              <w:t>The user must have reserved a vehicle</w:t>
+              <w:t>The guest must have started a registration procedure</w:t>
             </w:r>
           </w:p>
         </w:tc>
@@ -1657,7 +2031,7 @@
               <w:rPr>
                 <w:lang w:val="en-GB"/>
               </w:rPr>
-              <w:t>The user:</w:t>
+              <w:t>The guest:</w:t>
             </w:r>
           </w:p>
           <w:p>
@@ -1665,7 +2039,7 @@
               <w:pStyle w:val="Paragrafoelenco"/>
               <w:numPr>
                 <w:ilvl w:val="0"/>
-                <w:numId w:val="6"/>
+                <w:numId w:val="7"/>
               </w:numPr>
               <w:rPr>
                 <w:lang w:val="en-GB"/>
@@ -1675,7 +2049,25 @@
               <w:rPr>
                 <w:lang w:val="en-GB"/>
               </w:rPr>
-              <w:t>arrives at the reserved vehicle</w:t>
+              <w:t xml:space="preserve">inserts the </w:t>
+            </w:r>
+            <w:r>
+              <w:rPr>
+                <w:lang w:val="en-GB"/>
+              </w:rPr>
+              <w:t xml:space="preserve">personal data: </w:t>
+            </w:r>
+            <w:r>
+              <w:rPr>
+                <w:lang w:val="en-GB"/>
+              </w:rPr>
+              <w:t xml:space="preserve">name, surname, </w:t>
+            </w:r>
+            <w:r>
+              <w:rPr>
+                <w:lang w:val="en-GB"/>
+              </w:rPr>
+              <w:t>birth date, birth place and tax code</w:t>
             </w:r>
           </w:p>
           <w:p>
@@ -1683,7 +2075,7 @@
               <w:pStyle w:val="Paragrafoelenco"/>
               <w:numPr>
                 <w:ilvl w:val="0"/>
-                <w:numId w:val="6"/>
+                <w:numId w:val="7"/>
               </w:numPr>
               <w:rPr>
                 <w:lang w:val="en-GB"/>
@@ -1693,7 +2085,7 @@
               <w:rPr>
                 <w:lang w:val="en-GB"/>
               </w:rPr>
-              <w:t>unlocks the vehicle through the system</w:t>
+              <w:t>inserts his driving license</w:t>
             </w:r>
           </w:p>
           <w:p>
@@ -1701,7 +2093,7 @@
               <w:pStyle w:val="Paragrafoelenco"/>
               <w:numPr>
                 <w:ilvl w:val="0"/>
-                <w:numId w:val="6"/>
+                <w:numId w:val="7"/>
               </w:numPr>
               <w:rPr>
                 <w:lang w:val="en-GB"/>
@@ -1711,15 +2103,23 @@
               <w:rPr>
                 <w:lang w:val="en-GB"/>
               </w:rPr>
-              <w:t>ignites and uses the vehicle</w:t>
-            </w:r>
+              <w:t xml:space="preserve">inserts the payment </w:t>
+            </w:r>
+            <w:proofErr w:type="spellStart"/>
+            <w:r>
+              <w:rPr>
+                <w:lang w:val="en-GB"/>
+              </w:rPr>
+              <w:t>informations</w:t>
+            </w:r>
+            <w:proofErr w:type="spellEnd"/>
           </w:p>
           <w:p>
             <w:pPr>
               <w:pStyle w:val="Paragrafoelenco"/>
               <w:numPr>
                 <w:ilvl w:val="0"/>
-                <w:numId w:val="6"/>
+                <w:numId w:val="7"/>
               </w:numPr>
               <w:rPr>
                 <w:lang w:val="en-GB"/>
@@ -1729,15 +2129,327 @@
               <w:rPr>
                 <w:lang w:val="en-GB"/>
               </w:rPr>
-              <w:t>parks the vehicle</w:t>
-            </w:r>
-          </w:p>
+              <w:t>sends the form to the system</w:t>
+            </w:r>
+          </w:p>
+          <w:p>
+            <w:pPr>
+              <w:rPr>
+                <w:lang w:val="en-GB"/>
+              </w:rPr>
+            </w:pPr>
+          </w:p>
+        </w:tc>
+      </w:tr>
+      <w:tr>
+        <w:trPr>
+          <w:trHeight w:val="868"/>
+        </w:trPr>
+        <w:tc>
+          <w:tcPr>
+            <w:tcW w:w="1956" w:type="dxa"/>
+            <w:vAlign w:val="center"/>
+          </w:tcPr>
+          <w:p>
+            <w:pPr>
+              <w:jc w:val="center"/>
+              <w:rPr>
+                <w:b/>
+                <w:sz w:val="24"/>
+                <w:szCs w:val="24"/>
+              </w:rPr>
+            </w:pPr>
+            <w:r>
+              <w:rPr>
+                <w:b/>
+                <w:sz w:val="24"/>
+                <w:szCs w:val="24"/>
+              </w:rPr>
+              <w:t>EXIT CONDITIONS</w:t>
+            </w:r>
+          </w:p>
+        </w:tc>
+        <w:tc>
+          <w:tcPr>
+            <w:tcW w:w="8294" w:type="dxa"/>
+            <w:vAlign w:val="center"/>
+          </w:tcPr>
+          <w:p>
+            <w:pPr>
+              <w:rPr>
+                <w:lang w:val="en-GB"/>
+              </w:rPr>
+            </w:pPr>
+            <w:r>
+              <w:rPr>
+                <w:lang w:val="en-GB"/>
+              </w:rPr>
+              <w:t>The guest receive</w:t>
+            </w:r>
+            <w:r>
+              <w:rPr>
+                <w:lang w:val="en-GB"/>
+              </w:rPr>
+              <w:t>s</w:t>
+            </w:r>
+            <w:r>
+              <w:rPr>
+                <w:lang w:val="en-GB"/>
+              </w:rPr>
+              <w:t xml:space="preserve"> an acknowledgeme</w:t>
+            </w:r>
+            <w:r>
+              <w:rPr>
+                <w:lang w:val="en-GB"/>
+              </w:rPr>
+              <w:t>nt and a password to access the system</w:t>
+            </w:r>
+          </w:p>
+        </w:tc>
+      </w:tr>
+      <w:tr>
+        <w:trPr>
+          <w:trHeight w:val="820"/>
+        </w:trPr>
+        <w:tc>
+          <w:tcPr>
+            <w:tcW w:w="1956" w:type="dxa"/>
+            <w:vAlign w:val="center"/>
+          </w:tcPr>
+          <w:p>
+            <w:pPr>
+              <w:jc w:val="center"/>
+              <w:rPr>
+                <w:b/>
+                <w:sz w:val="24"/>
+                <w:szCs w:val="24"/>
+              </w:rPr>
+            </w:pPr>
+            <w:r>
+              <w:rPr>
+                <w:b/>
+                <w:sz w:val="24"/>
+                <w:szCs w:val="24"/>
+              </w:rPr>
+              <w:t>EXCEPTIONS</w:t>
+            </w:r>
+          </w:p>
+        </w:tc>
+        <w:tc>
+          <w:tcPr>
+            <w:tcW w:w="8294" w:type="dxa"/>
+            <w:vAlign w:val="center"/>
+          </w:tcPr>
+          <w:p>
+            <w:pPr>
+              <w:rPr>
+                <w:lang w:val="en-GB"/>
+              </w:rPr>
+            </w:pPr>
+            <w:r>
+              <w:rPr>
+                <w:lang w:val="en-GB"/>
+              </w:rPr>
+              <w:t xml:space="preserve">If the guest doesn’t compile all the fields of the form or some fields are incorrect, he will receive a notification for the errors and will not receive the password </w:t>
+            </w:r>
+          </w:p>
+        </w:tc>
+      </w:tr>
+    </w:tbl>
+    <w:p>
+      <w:pPr>
+        <w:rPr>
+          <w:lang w:val="en-GB"/>
+        </w:rPr>
+      </w:pPr>
+    </w:p>
+    <w:tbl>
+      <w:tblPr>
+        <w:tblStyle w:val="Grigliatabella"/>
+        <w:tblpPr w:leftFromText="141" w:rightFromText="141" w:horzAnchor="margin" w:tblpXSpec="center" w:tblpY="-615"/>
+        <w:tblW w:w="10250" w:type="dxa"/>
+        <w:tblLook w:val="04A0" w:firstRow="1" w:lastRow="0" w:firstColumn="1" w:lastColumn="0" w:noHBand="0" w:noVBand="1"/>
+      </w:tblPr>
+      <w:tblGrid>
+        <w:gridCol w:w="1956"/>
+        <w:gridCol w:w="8294"/>
+      </w:tblGrid>
+      <w:tr>
+        <w:trPr>
+          <w:trHeight w:val="868"/>
+        </w:trPr>
+        <w:tc>
+          <w:tcPr>
+            <w:tcW w:w="1956" w:type="dxa"/>
+            <w:vAlign w:val="center"/>
+          </w:tcPr>
+          <w:p>
+            <w:pPr>
+              <w:jc w:val="center"/>
+              <w:rPr>
+                <w:b/>
+                <w:sz w:val="24"/>
+                <w:szCs w:val="24"/>
+              </w:rPr>
+            </w:pPr>
+            <w:r>
+              <w:rPr>
+                <w:b/>
+                <w:sz w:val="24"/>
+                <w:szCs w:val="24"/>
+              </w:rPr>
+              <w:lastRenderedPageBreak/>
+              <w:t>NAME</w:t>
+            </w:r>
+          </w:p>
+        </w:tc>
+        <w:tc>
+          <w:tcPr>
+            <w:tcW w:w="8294" w:type="dxa"/>
+            <w:vAlign w:val="center"/>
+          </w:tcPr>
+          <w:p>
+            <w:proofErr w:type="spellStart"/>
+            <w:r>
+              <w:t>Visualize</w:t>
+            </w:r>
+            <w:proofErr w:type="spellEnd"/>
+            <w:r>
+              <w:t xml:space="preserve"> </w:t>
+            </w:r>
+            <w:proofErr w:type="spellStart"/>
+            <w:r>
+              <w:t>all</w:t>
+            </w:r>
+            <w:proofErr w:type="spellEnd"/>
+            <w:r>
+              <w:t xml:space="preserve"> the </w:t>
+            </w:r>
+            <w:proofErr w:type="spellStart"/>
+            <w:r>
+              <w:t>vehicles</w:t>
+            </w:r>
+            <w:proofErr w:type="spellEnd"/>
+          </w:p>
+        </w:tc>
+      </w:tr>
+      <w:tr>
+        <w:trPr>
+          <w:trHeight w:val="820"/>
+        </w:trPr>
+        <w:tc>
+          <w:tcPr>
+            <w:tcW w:w="1956" w:type="dxa"/>
+            <w:vAlign w:val="center"/>
+          </w:tcPr>
+          <w:p>
+            <w:pPr>
+              <w:jc w:val="center"/>
+              <w:rPr>
+                <w:b/>
+                <w:sz w:val="24"/>
+                <w:szCs w:val="24"/>
+              </w:rPr>
+            </w:pPr>
+            <w:r>
+              <w:rPr>
+                <w:b/>
+                <w:sz w:val="24"/>
+                <w:szCs w:val="24"/>
+              </w:rPr>
+              <w:t>ACTORS</w:t>
+            </w:r>
+          </w:p>
+        </w:tc>
+        <w:tc>
+          <w:tcPr>
+            <w:tcW w:w="8294" w:type="dxa"/>
+            <w:vAlign w:val="center"/>
+          </w:tcPr>
+          <w:p>
+            <w:proofErr w:type="spellStart"/>
+            <w:r>
+              <w:t>Technician</w:t>
+            </w:r>
+            <w:proofErr w:type="spellEnd"/>
+          </w:p>
+        </w:tc>
+      </w:tr>
+      <w:tr>
+        <w:trPr>
+          <w:trHeight w:val="868"/>
+        </w:trPr>
+        <w:tc>
+          <w:tcPr>
+            <w:tcW w:w="1956" w:type="dxa"/>
+            <w:vAlign w:val="center"/>
+          </w:tcPr>
+          <w:p>
+            <w:pPr>
+              <w:jc w:val="center"/>
+              <w:rPr>
+                <w:b/>
+                <w:sz w:val="24"/>
+                <w:szCs w:val="24"/>
+              </w:rPr>
+            </w:pPr>
+            <w:r>
+              <w:rPr>
+                <w:b/>
+                <w:sz w:val="24"/>
+                <w:szCs w:val="24"/>
+              </w:rPr>
+              <w:t>ENTRY CONDITIONS</w:t>
+            </w:r>
+          </w:p>
+        </w:tc>
+        <w:tc>
+          <w:tcPr>
+            <w:tcW w:w="8294" w:type="dxa"/>
+            <w:vAlign w:val="center"/>
+          </w:tcPr>
+          <w:p/>
+        </w:tc>
+      </w:tr>
+      <w:tr>
+        <w:trPr>
+          <w:trHeight w:val="820"/>
+        </w:trPr>
+        <w:tc>
+          <w:tcPr>
+            <w:tcW w:w="1956" w:type="dxa"/>
+            <w:vAlign w:val="center"/>
+          </w:tcPr>
+          <w:p>
+            <w:pPr>
+              <w:jc w:val="center"/>
+              <w:rPr>
+                <w:b/>
+                <w:sz w:val="24"/>
+                <w:szCs w:val="24"/>
+              </w:rPr>
+            </w:pPr>
+            <w:r>
+              <w:rPr>
+                <w:b/>
+                <w:sz w:val="24"/>
+                <w:szCs w:val="24"/>
+              </w:rPr>
+              <w:t>FLOW OF EVENTS</w:t>
+            </w:r>
+          </w:p>
+        </w:tc>
+        <w:tc>
+          <w:tcPr>
+            <w:tcW w:w="8294" w:type="dxa"/>
+            <w:vAlign w:val="center"/>
+          </w:tcPr>
           <w:p>
             <w:pPr>
               <w:pStyle w:val="Paragrafoelenco"/>
               <w:numPr>
                 <w:ilvl w:val="0"/>
-                <w:numId w:val="6"/>
+                <w:numId w:val="8"/>
               </w:numPr>
               <w:rPr>
                 <w:lang w:val="en-GB"/>
@@ -1747,7 +2459,39 @@
               <w:rPr>
                 <w:lang w:val="en-GB"/>
               </w:rPr>
-              <w:t>turns off and exits the vehicle</w:t>
+              <w:t>The technician connects to the system</w:t>
+            </w:r>
+          </w:p>
+          <w:p>
+            <w:pPr>
+              <w:pStyle w:val="Paragrafoelenco"/>
+              <w:numPr>
+                <w:ilvl w:val="0"/>
+                <w:numId w:val="8"/>
+              </w:numPr>
+              <w:rPr>
+                <w:lang w:val="en-GB"/>
+              </w:rPr>
+            </w:pPr>
+            <w:r>
+              <w:rPr>
+                <w:lang w:val="en-GB"/>
+              </w:rPr>
+              <w:t xml:space="preserve">The system shows to the </w:t>
+            </w:r>
+            <w:proofErr w:type="spellStart"/>
+            <w:r>
+              <w:rPr>
+                <w:lang w:val="en-GB"/>
+              </w:rPr>
+              <w:t>tehnician</w:t>
+            </w:r>
+            <w:proofErr w:type="spellEnd"/>
+            <w:r>
+              <w:rPr>
+                <w:lang w:val="en-GB"/>
+              </w:rPr>
+              <w:t xml:space="preserve"> all the car</w:t>
             </w:r>
           </w:p>
         </w:tc>
@@ -1795,25 +2539,25 @@
               <w:rPr>
                 <w:lang w:val="en-GB"/>
               </w:rPr>
-              <w:t>The system calc</w:t>
-            </w:r>
-            <w:r>
-              <w:rPr>
-                <w:lang w:val="en-GB"/>
-              </w:rPr>
-              <w:t xml:space="preserve">ulates the cost of the ride, </w:t>
-            </w:r>
-            <w:r>
-              <w:rPr>
-                <w:lang w:val="en-GB"/>
-              </w:rPr>
-              <w:t>charges the user</w:t>
-            </w:r>
-            <w:r>
-              <w:rPr>
-                <w:lang w:val="en-GB"/>
-              </w:rPr>
-              <w:t xml:space="preserve"> and changes the state of the used vehicle to available</w:t>
+              <w:t>The technician can select</w:t>
+            </w:r>
+            <w:r>
+              <w:rPr>
+                <w:lang w:val="en-GB"/>
+              </w:rPr>
+              <w:t xml:space="preserve"> a </w:t>
+            </w:r>
+            <w:r>
+              <w:rPr>
+                <w:lang w:val="en-GB"/>
+              </w:rPr>
+              <w:t>vehicle</w:t>
+            </w:r>
+            <w:r>
+              <w:rPr>
+                <w:lang w:val="en-GB"/>
+              </w:rPr>
+              <w:t xml:space="preserve"> shown by the system or exit the system</w:t>
             </w:r>
           </w:p>
         </w:tc>
@@ -1851,10 +2595,1289 @@
             <w:tcW w:w="8294" w:type="dxa"/>
             <w:vAlign w:val="center"/>
           </w:tcPr>
-          <w:p>
+          <w:p/>
+        </w:tc>
+      </w:tr>
+    </w:tbl>
+    <w:p>
+      <w:pPr>
+        <w:rPr>
+          <w:lang w:val="en-GB"/>
+        </w:rPr>
+      </w:pPr>
+    </w:p>
+    <w:p>
+      <w:pPr>
+        <w:rPr>
+          <w:lang w:val="en-GB"/>
+        </w:rPr>
+      </w:pPr>
+    </w:p>
+    <w:tbl>
+      <w:tblPr>
+        <w:tblStyle w:val="Grigliatabella"/>
+        <w:tblpPr w:leftFromText="141" w:rightFromText="141" w:vertAnchor="page" w:horzAnchor="margin" w:tblpXSpec="center" w:tblpY="6541"/>
+        <w:tblW w:w="10250" w:type="dxa"/>
+        <w:tblLook w:val="04A0" w:firstRow="1" w:lastRow="0" w:firstColumn="1" w:lastColumn="0" w:noHBand="0" w:noVBand="1"/>
+      </w:tblPr>
+      <w:tblGrid>
+        <w:gridCol w:w="1956"/>
+        <w:gridCol w:w="8294"/>
+      </w:tblGrid>
+      <w:tr>
+        <w:trPr>
+          <w:trHeight w:val="868"/>
+        </w:trPr>
+        <w:tc>
+          <w:tcPr>
+            <w:tcW w:w="1956" w:type="dxa"/>
+            <w:vAlign w:val="center"/>
+          </w:tcPr>
+          <w:p>
+            <w:pPr>
+              <w:jc w:val="center"/>
+              <w:rPr>
+                <w:b/>
+                <w:sz w:val="24"/>
+                <w:szCs w:val="24"/>
+              </w:rPr>
+            </w:pPr>
+            <w:r>
+              <w:rPr>
+                <w:b/>
+                <w:sz w:val="24"/>
+                <w:szCs w:val="24"/>
+              </w:rPr>
+              <w:t>NAME</w:t>
+            </w:r>
+          </w:p>
+        </w:tc>
+        <w:tc>
+          <w:tcPr>
+            <w:tcW w:w="8294" w:type="dxa"/>
+            <w:vAlign w:val="center"/>
+          </w:tcPr>
+          <w:p>
+            <w:pPr>
+              <w:rPr>
+                <w:lang w:val="en-GB"/>
+              </w:rPr>
+            </w:pPr>
+            <w:r>
+              <w:rPr>
+                <w:lang w:val="en-GB"/>
+              </w:rPr>
+              <w:t>Check the state of a vehicle</w:t>
+            </w:r>
+          </w:p>
+        </w:tc>
+      </w:tr>
+      <w:tr>
+        <w:trPr>
+          <w:trHeight w:val="820"/>
+        </w:trPr>
+        <w:tc>
+          <w:tcPr>
+            <w:tcW w:w="1956" w:type="dxa"/>
+            <w:vAlign w:val="center"/>
+          </w:tcPr>
+          <w:p>
+            <w:pPr>
+              <w:jc w:val="center"/>
+              <w:rPr>
+                <w:b/>
+                <w:sz w:val="24"/>
+                <w:szCs w:val="24"/>
+              </w:rPr>
+            </w:pPr>
+            <w:r>
+              <w:rPr>
+                <w:b/>
+                <w:sz w:val="24"/>
+                <w:szCs w:val="24"/>
+              </w:rPr>
+              <w:t>ACTORS</w:t>
+            </w:r>
+          </w:p>
+        </w:tc>
+        <w:tc>
+          <w:tcPr>
+            <w:tcW w:w="8294" w:type="dxa"/>
+            <w:vAlign w:val="center"/>
+          </w:tcPr>
+          <w:p>
+            <w:proofErr w:type="spellStart"/>
+            <w:r>
+              <w:t>Technician</w:t>
+            </w:r>
+            <w:proofErr w:type="spellEnd"/>
+          </w:p>
+        </w:tc>
+      </w:tr>
+      <w:tr>
+        <w:trPr>
+          <w:trHeight w:val="868"/>
+        </w:trPr>
+        <w:tc>
+          <w:tcPr>
+            <w:tcW w:w="1956" w:type="dxa"/>
+            <w:vAlign w:val="center"/>
+          </w:tcPr>
+          <w:p>
+            <w:pPr>
+              <w:jc w:val="center"/>
+              <w:rPr>
+                <w:b/>
+                <w:sz w:val="24"/>
+                <w:szCs w:val="24"/>
+              </w:rPr>
+            </w:pPr>
+            <w:r>
+              <w:rPr>
+                <w:b/>
+                <w:sz w:val="24"/>
+                <w:szCs w:val="24"/>
+              </w:rPr>
+              <w:t>ENTRY CONDITIONS</w:t>
+            </w:r>
+          </w:p>
+        </w:tc>
+        <w:tc>
+          <w:tcPr>
+            <w:tcW w:w="8294" w:type="dxa"/>
+            <w:vAlign w:val="center"/>
+          </w:tcPr>
+          <w:p>
+            <w:pPr>
+              <w:rPr>
+                <w:lang w:val="en-GB"/>
+              </w:rPr>
+            </w:pPr>
+            <w:r>
+              <w:rPr>
+                <w:lang w:val="en-GB"/>
+              </w:rPr>
+              <w:t xml:space="preserve">The </w:t>
+            </w:r>
+            <w:r>
+              <w:rPr>
+                <w:lang w:val="en-GB"/>
+              </w:rPr>
+              <w:t>technician</w:t>
+            </w:r>
+            <w:r>
+              <w:rPr>
+                <w:lang w:val="en-GB"/>
+              </w:rPr>
+              <w:t xml:space="preserve"> </w:t>
+            </w:r>
+            <w:r>
+              <w:rPr>
+                <w:lang w:val="en-GB"/>
+              </w:rPr>
+              <w:t>must have selected a vehicle</w:t>
+            </w:r>
+          </w:p>
+        </w:tc>
+      </w:tr>
+      <w:tr>
+        <w:trPr>
+          <w:trHeight w:val="820"/>
+        </w:trPr>
+        <w:tc>
+          <w:tcPr>
+            <w:tcW w:w="1956" w:type="dxa"/>
+            <w:vAlign w:val="center"/>
+          </w:tcPr>
+          <w:p>
+            <w:pPr>
+              <w:jc w:val="center"/>
+              <w:rPr>
+                <w:b/>
+                <w:sz w:val="24"/>
+                <w:szCs w:val="24"/>
+              </w:rPr>
+            </w:pPr>
+            <w:r>
+              <w:rPr>
+                <w:b/>
+                <w:sz w:val="24"/>
+                <w:szCs w:val="24"/>
+              </w:rPr>
+              <w:t>FLOW OF EVENTS</w:t>
+            </w:r>
+          </w:p>
+        </w:tc>
+        <w:tc>
+          <w:tcPr>
+            <w:tcW w:w="8294" w:type="dxa"/>
+            <w:vAlign w:val="center"/>
+          </w:tcPr>
+          <w:p>
+            <w:pPr>
+              <w:pStyle w:val="Paragrafoelenco"/>
+              <w:numPr>
+                <w:ilvl w:val="0"/>
+                <w:numId w:val="9"/>
+              </w:numPr>
+              <w:rPr>
+                <w:lang w:val="en-GB"/>
+              </w:rPr>
+            </w:pPr>
+            <w:r>
+              <w:rPr>
+                <w:lang w:val="en-GB"/>
+              </w:rPr>
+              <w:t xml:space="preserve">The system shows to the </w:t>
+            </w:r>
+            <w:r>
+              <w:rPr>
+                <w:lang w:val="en-GB"/>
+              </w:rPr>
+              <w:t>technician</w:t>
+            </w:r>
+            <w:r>
+              <w:rPr>
+                <w:lang w:val="en-GB"/>
+              </w:rPr>
+              <w:t xml:space="preserve"> the </w:t>
+            </w:r>
+            <w:r>
+              <w:rPr>
+                <w:lang w:val="en-GB"/>
+              </w:rPr>
+              <w:t xml:space="preserve">position, the state, </w:t>
+            </w:r>
+            <w:r>
+              <w:rPr>
+                <w:lang w:val="en-GB"/>
+              </w:rPr>
+              <w:t>the level of charge of the selected vehicle</w:t>
+            </w:r>
+          </w:p>
+        </w:tc>
+      </w:tr>
+      <w:tr>
+        <w:trPr>
+          <w:trHeight w:val="868"/>
+        </w:trPr>
+        <w:tc>
+          <w:tcPr>
+            <w:tcW w:w="1956" w:type="dxa"/>
+            <w:vAlign w:val="center"/>
+          </w:tcPr>
+          <w:p>
+            <w:pPr>
+              <w:jc w:val="center"/>
+              <w:rPr>
+                <w:b/>
+                <w:sz w:val="24"/>
+                <w:szCs w:val="24"/>
+              </w:rPr>
+            </w:pPr>
+            <w:r>
+              <w:rPr>
+                <w:b/>
+                <w:sz w:val="24"/>
+                <w:szCs w:val="24"/>
+              </w:rPr>
+              <w:t>EXIT CONDITIONS</w:t>
+            </w:r>
+          </w:p>
+        </w:tc>
+        <w:tc>
+          <w:tcPr>
+            <w:tcW w:w="8294" w:type="dxa"/>
+            <w:vAlign w:val="center"/>
+          </w:tcPr>
+          <w:p>
+            <w:pPr>
+              <w:rPr>
+                <w:lang w:val="en-GB"/>
+              </w:rPr>
+            </w:pPr>
+            <w:r>
+              <w:rPr>
+                <w:lang w:val="en-GB"/>
+              </w:rPr>
+              <w:t>The technician can decide to change the state of the car or exit the system</w:t>
+            </w:r>
+          </w:p>
+        </w:tc>
+      </w:tr>
+      <w:tr>
+        <w:trPr>
+          <w:trHeight w:val="820"/>
+        </w:trPr>
+        <w:tc>
+          <w:tcPr>
+            <w:tcW w:w="1956" w:type="dxa"/>
+            <w:vAlign w:val="center"/>
+          </w:tcPr>
+          <w:p>
+            <w:pPr>
+              <w:jc w:val="center"/>
+              <w:rPr>
+                <w:b/>
+                <w:sz w:val="24"/>
+                <w:szCs w:val="24"/>
+              </w:rPr>
+            </w:pPr>
+            <w:r>
+              <w:rPr>
+                <w:b/>
+                <w:sz w:val="24"/>
+                <w:szCs w:val="24"/>
+              </w:rPr>
+              <w:t>EXCEPTIONS</w:t>
+            </w:r>
+          </w:p>
+        </w:tc>
+        <w:tc>
+          <w:tcPr>
+            <w:tcW w:w="8294" w:type="dxa"/>
+            <w:vAlign w:val="center"/>
+          </w:tcPr>
+          <w:p/>
+        </w:tc>
+      </w:tr>
+    </w:tbl>
+    <w:p/>
+    <w:tbl>
+      <w:tblPr>
+        <w:tblStyle w:val="Grigliatabella"/>
+        <w:tblpPr w:leftFromText="141" w:rightFromText="141" w:vertAnchor="page" w:horzAnchor="margin" w:tblpXSpec="center" w:tblpY="1276"/>
+        <w:tblW w:w="10250" w:type="dxa"/>
+        <w:tblLook w:val="04A0" w:firstRow="1" w:lastRow="0" w:firstColumn="1" w:lastColumn="0" w:noHBand="0" w:noVBand="1"/>
+      </w:tblPr>
+      <w:tblGrid>
+        <w:gridCol w:w="1956"/>
+        <w:gridCol w:w="8294"/>
+      </w:tblGrid>
+      <w:tr>
+        <w:trPr>
+          <w:trHeight w:val="868"/>
+        </w:trPr>
+        <w:tc>
+          <w:tcPr>
+            <w:tcW w:w="1956" w:type="dxa"/>
+            <w:vAlign w:val="center"/>
+          </w:tcPr>
+          <w:p>
+            <w:pPr>
+              <w:jc w:val="center"/>
+              <w:rPr>
+                <w:b/>
+                <w:sz w:val="24"/>
+                <w:szCs w:val="24"/>
+              </w:rPr>
+            </w:pPr>
+            <w:r>
+              <w:rPr>
+                <w:b/>
+                <w:sz w:val="24"/>
+                <w:szCs w:val="24"/>
+              </w:rPr>
+              <w:lastRenderedPageBreak/>
+              <w:t>NAME</w:t>
+            </w:r>
+          </w:p>
+        </w:tc>
+        <w:tc>
+          <w:tcPr>
+            <w:tcW w:w="8294" w:type="dxa"/>
+            <w:vAlign w:val="center"/>
+          </w:tcPr>
+          <w:p>
+            <w:pPr>
+              <w:rPr>
+                <w:lang w:val="en-GB"/>
+              </w:rPr>
+            </w:pPr>
+            <w:r>
+              <w:rPr>
+                <w:lang w:val="en-GB"/>
+              </w:rPr>
+              <w:t>Change the state of a vehicle</w:t>
+            </w:r>
+          </w:p>
+        </w:tc>
+      </w:tr>
+      <w:tr>
+        <w:trPr>
+          <w:trHeight w:val="820"/>
+        </w:trPr>
+        <w:tc>
+          <w:tcPr>
+            <w:tcW w:w="1956" w:type="dxa"/>
+            <w:vAlign w:val="center"/>
+          </w:tcPr>
+          <w:p>
+            <w:pPr>
+              <w:jc w:val="center"/>
+              <w:rPr>
+                <w:b/>
+                <w:sz w:val="24"/>
+                <w:szCs w:val="24"/>
+              </w:rPr>
+            </w:pPr>
+            <w:r>
+              <w:rPr>
+                <w:b/>
+                <w:sz w:val="24"/>
+                <w:szCs w:val="24"/>
+              </w:rPr>
+              <w:t>ACTORS</w:t>
+            </w:r>
+          </w:p>
+        </w:tc>
+        <w:tc>
+          <w:tcPr>
+            <w:tcW w:w="8294" w:type="dxa"/>
+            <w:vAlign w:val="center"/>
+          </w:tcPr>
+          <w:p>
+            <w:proofErr w:type="spellStart"/>
+            <w:r>
+              <w:t>Technician</w:t>
+            </w:r>
+            <w:proofErr w:type="spellEnd"/>
+          </w:p>
+        </w:tc>
+      </w:tr>
+      <w:tr>
+        <w:trPr>
+          <w:trHeight w:val="868"/>
+        </w:trPr>
+        <w:tc>
+          <w:tcPr>
+            <w:tcW w:w="1956" w:type="dxa"/>
+            <w:vAlign w:val="center"/>
+          </w:tcPr>
+          <w:p>
+            <w:pPr>
+              <w:jc w:val="center"/>
+              <w:rPr>
+                <w:b/>
+                <w:sz w:val="24"/>
+                <w:szCs w:val="24"/>
+              </w:rPr>
+            </w:pPr>
+            <w:r>
+              <w:rPr>
+                <w:b/>
+                <w:sz w:val="24"/>
+                <w:szCs w:val="24"/>
+              </w:rPr>
+              <w:t>ENTRY CONDITIONS</w:t>
+            </w:r>
+          </w:p>
+        </w:tc>
+        <w:tc>
+          <w:tcPr>
+            <w:tcW w:w="8294" w:type="dxa"/>
+            <w:vAlign w:val="center"/>
+          </w:tcPr>
+          <w:p>
+            <w:pPr>
+              <w:rPr>
+                <w:lang w:val="en-GB"/>
+              </w:rPr>
+            </w:pPr>
+            <w:r>
+              <w:rPr>
+                <w:lang w:val="en-GB"/>
+              </w:rPr>
+              <w:t xml:space="preserve">The </w:t>
+            </w:r>
+            <w:r>
+              <w:rPr>
+                <w:lang w:val="en-GB"/>
+              </w:rPr>
+              <w:t>technician</w:t>
+            </w:r>
+            <w:r>
+              <w:rPr>
+                <w:lang w:val="en-GB"/>
+              </w:rPr>
+              <w:t xml:space="preserve"> </w:t>
+            </w:r>
+            <w:r>
+              <w:rPr>
+                <w:lang w:val="en-GB"/>
+              </w:rPr>
+              <w:t xml:space="preserve">must have </w:t>
+            </w:r>
+            <w:r>
+              <w:rPr>
+                <w:lang w:val="en-GB"/>
+              </w:rPr>
+              <w:t>checked the state of</w:t>
+            </w:r>
+            <w:r>
+              <w:rPr>
+                <w:lang w:val="en-GB"/>
+              </w:rPr>
+              <w:t xml:space="preserve"> a vehicle</w:t>
+            </w:r>
+          </w:p>
+        </w:tc>
+      </w:tr>
+      <w:tr>
+        <w:trPr>
+          <w:trHeight w:val="820"/>
+        </w:trPr>
+        <w:tc>
+          <w:tcPr>
+            <w:tcW w:w="1956" w:type="dxa"/>
+            <w:vAlign w:val="center"/>
+          </w:tcPr>
+          <w:p>
+            <w:pPr>
+              <w:jc w:val="center"/>
+              <w:rPr>
+                <w:b/>
+                <w:sz w:val="24"/>
+                <w:szCs w:val="24"/>
+              </w:rPr>
+            </w:pPr>
+            <w:r>
+              <w:rPr>
+                <w:b/>
+                <w:sz w:val="24"/>
+                <w:szCs w:val="24"/>
+              </w:rPr>
+              <w:t>FLOW OF EVENTS</w:t>
+            </w:r>
+          </w:p>
+        </w:tc>
+        <w:tc>
+          <w:tcPr>
+            <w:tcW w:w="8294" w:type="dxa"/>
+            <w:vAlign w:val="center"/>
+          </w:tcPr>
+          <w:p>
+            <w:pPr>
+              <w:pStyle w:val="Paragrafoelenco"/>
+              <w:numPr>
+                <w:ilvl w:val="0"/>
+                <w:numId w:val="10"/>
+              </w:numPr>
+              <w:rPr>
+                <w:lang w:val="en-GB"/>
+              </w:rPr>
+            </w:pPr>
+            <w:r>
+              <w:rPr>
+                <w:lang w:val="en-GB"/>
+              </w:rPr>
+              <w:t xml:space="preserve">The system shows to the </w:t>
+            </w:r>
+            <w:r>
+              <w:rPr>
+                <w:lang w:val="en-GB"/>
+              </w:rPr>
+              <w:t>technician</w:t>
+            </w:r>
+            <w:r>
+              <w:rPr>
+                <w:lang w:val="en-GB"/>
+              </w:rPr>
+              <w:t xml:space="preserve"> some options to change the state of the selected vehicle</w:t>
+            </w:r>
+          </w:p>
+          <w:p>
+            <w:pPr>
+              <w:pStyle w:val="Paragrafoelenco"/>
+              <w:numPr>
+                <w:ilvl w:val="0"/>
+                <w:numId w:val="10"/>
+              </w:numPr>
+              <w:rPr>
+                <w:lang w:val="en-GB"/>
+              </w:rPr>
+            </w:pPr>
+            <w:r>
+              <w:rPr>
+                <w:lang w:val="en-GB"/>
+              </w:rPr>
+              <w:t>The technician chooses the state in which the vehicle will change</w:t>
+            </w:r>
+          </w:p>
+        </w:tc>
+      </w:tr>
+      <w:tr>
+        <w:trPr>
+          <w:trHeight w:val="868"/>
+        </w:trPr>
+        <w:tc>
+          <w:tcPr>
+            <w:tcW w:w="1956" w:type="dxa"/>
+            <w:vAlign w:val="center"/>
+          </w:tcPr>
+          <w:p>
+            <w:pPr>
+              <w:jc w:val="center"/>
+              <w:rPr>
+                <w:b/>
+                <w:sz w:val="24"/>
+                <w:szCs w:val="24"/>
+              </w:rPr>
+            </w:pPr>
+            <w:r>
+              <w:rPr>
+                <w:b/>
+                <w:sz w:val="24"/>
+                <w:szCs w:val="24"/>
+              </w:rPr>
+              <w:t>EXIT CONDITIONS</w:t>
+            </w:r>
+          </w:p>
+        </w:tc>
+        <w:tc>
+          <w:tcPr>
+            <w:tcW w:w="8294" w:type="dxa"/>
+            <w:vAlign w:val="center"/>
+          </w:tcPr>
+          <w:p>
+            <w:pPr>
+              <w:rPr>
+                <w:lang w:val="en-GB"/>
+              </w:rPr>
+            </w:pPr>
+            <w:r>
+              <w:rPr>
+                <w:lang w:val="en-GB"/>
+              </w:rPr>
+              <w:t xml:space="preserve">The </w:t>
+            </w:r>
+            <w:r>
+              <w:rPr>
+                <w:lang w:val="en-GB"/>
+              </w:rPr>
+              <w:t>system changes the state of the vehicle in that chosen by the technician and confirm</w:t>
+            </w:r>
+            <w:r>
+              <w:rPr>
+                <w:lang w:val="en-GB"/>
+              </w:rPr>
+              <w:t>s</w:t>
+            </w:r>
+            <w:r>
+              <w:rPr>
+                <w:lang w:val="en-GB"/>
+              </w:rPr>
+              <w:t xml:space="preserve"> the success of the operation</w:t>
+            </w:r>
+          </w:p>
+        </w:tc>
+      </w:tr>
+      <w:tr>
+        <w:trPr>
+          <w:trHeight w:val="820"/>
+        </w:trPr>
+        <w:tc>
+          <w:tcPr>
+            <w:tcW w:w="1956" w:type="dxa"/>
+            <w:vAlign w:val="center"/>
+          </w:tcPr>
+          <w:p>
+            <w:pPr>
+              <w:jc w:val="center"/>
+              <w:rPr>
+                <w:b/>
+                <w:sz w:val="24"/>
+                <w:szCs w:val="24"/>
+              </w:rPr>
+            </w:pPr>
+            <w:r>
+              <w:rPr>
+                <w:b/>
+                <w:sz w:val="24"/>
+                <w:szCs w:val="24"/>
+              </w:rPr>
+              <w:t>EXCEPTIONS</w:t>
+            </w:r>
+          </w:p>
+        </w:tc>
+        <w:tc>
+          <w:tcPr>
+            <w:tcW w:w="8294" w:type="dxa"/>
+            <w:vAlign w:val="center"/>
+          </w:tcPr>
+          <w:p/>
+        </w:tc>
+      </w:tr>
+    </w:tbl>
+    <w:tbl>
+      <w:tblPr>
+        <w:tblStyle w:val="Grigliatabella"/>
+        <w:tblpPr w:leftFromText="141" w:rightFromText="141" w:vertAnchor="page" w:horzAnchor="margin" w:tblpXSpec="center" w:tblpY="7186"/>
+        <w:tblW w:w="10250" w:type="dxa"/>
+        <w:tblLook w:val="04A0" w:firstRow="1" w:lastRow="0" w:firstColumn="1" w:lastColumn="0" w:noHBand="0" w:noVBand="1"/>
+      </w:tblPr>
+      <w:tblGrid>
+        <w:gridCol w:w="1956"/>
+        <w:gridCol w:w="8294"/>
+      </w:tblGrid>
+      <w:tr>
+        <w:trPr>
+          <w:trHeight w:val="868"/>
+        </w:trPr>
+        <w:tc>
+          <w:tcPr>
+            <w:tcW w:w="1956" w:type="dxa"/>
+            <w:vAlign w:val="center"/>
+          </w:tcPr>
+          <w:p>
+            <w:pPr>
+              <w:jc w:val="center"/>
+              <w:rPr>
+                <w:b/>
+                <w:sz w:val="24"/>
+                <w:szCs w:val="24"/>
+              </w:rPr>
+            </w:pPr>
+            <w:r>
+              <w:rPr>
+                <w:b/>
+                <w:sz w:val="24"/>
+                <w:szCs w:val="24"/>
+              </w:rPr>
+              <w:t>NAME</w:t>
+            </w:r>
+          </w:p>
+        </w:tc>
+        <w:tc>
+          <w:tcPr>
+            <w:tcW w:w="8294" w:type="dxa"/>
+            <w:vAlign w:val="center"/>
+          </w:tcPr>
+          <w:p>
+            <w:pPr>
+              <w:rPr>
+                <w:lang w:val="en-GB"/>
+              </w:rPr>
+            </w:pPr>
+            <w:r>
+              <w:rPr>
+                <w:lang w:val="en-GB"/>
+              </w:rPr>
+              <w:t>Check the current charges</w:t>
+            </w:r>
+          </w:p>
+        </w:tc>
+      </w:tr>
+      <w:tr>
+        <w:trPr>
+          <w:trHeight w:val="820"/>
+        </w:trPr>
+        <w:tc>
+          <w:tcPr>
+            <w:tcW w:w="1956" w:type="dxa"/>
+            <w:vAlign w:val="center"/>
+          </w:tcPr>
+          <w:p>
+            <w:pPr>
+              <w:jc w:val="center"/>
+              <w:rPr>
+                <w:b/>
+                <w:sz w:val="24"/>
+                <w:szCs w:val="24"/>
+              </w:rPr>
+            </w:pPr>
+            <w:r>
+              <w:rPr>
+                <w:b/>
+                <w:sz w:val="24"/>
+                <w:szCs w:val="24"/>
+              </w:rPr>
+              <w:t>ACTORS</w:t>
+            </w:r>
+          </w:p>
+        </w:tc>
+        <w:tc>
+          <w:tcPr>
+            <w:tcW w:w="8294" w:type="dxa"/>
+            <w:vAlign w:val="center"/>
+          </w:tcPr>
+          <w:p>
+            <w:r>
+              <w:t>User</w:t>
+            </w:r>
+          </w:p>
+        </w:tc>
+      </w:tr>
+      <w:tr>
+        <w:trPr>
+          <w:trHeight w:val="868"/>
+        </w:trPr>
+        <w:tc>
+          <w:tcPr>
+            <w:tcW w:w="1956" w:type="dxa"/>
+            <w:vAlign w:val="center"/>
+          </w:tcPr>
+          <w:p>
+            <w:pPr>
+              <w:jc w:val="center"/>
+              <w:rPr>
+                <w:b/>
+                <w:sz w:val="24"/>
+                <w:szCs w:val="24"/>
+              </w:rPr>
+            </w:pPr>
+            <w:r>
+              <w:rPr>
+                <w:b/>
+                <w:sz w:val="24"/>
+                <w:szCs w:val="24"/>
+              </w:rPr>
+              <w:t>ENTRY CONDITIONS</w:t>
+            </w:r>
+          </w:p>
+        </w:tc>
+        <w:tc>
+          <w:tcPr>
+            <w:tcW w:w="8294" w:type="dxa"/>
+            <w:vAlign w:val="center"/>
+          </w:tcPr>
+          <w:p>
+            <w:pPr>
+              <w:rPr>
+                <w:lang w:val="en-GB"/>
+              </w:rPr>
+            </w:pPr>
+            <w:r>
+              <w:rPr>
+                <w:lang w:val="en-GB"/>
+              </w:rPr>
+              <w:t>The user is using a vehicle</w:t>
+            </w:r>
+          </w:p>
+        </w:tc>
+      </w:tr>
+      <w:tr>
+        <w:trPr>
+          <w:trHeight w:val="820"/>
+        </w:trPr>
+        <w:tc>
+          <w:tcPr>
+            <w:tcW w:w="1956" w:type="dxa"/>
+            <w:vAlign w:val="center"/>
+          </w:tcPr>
+          <w:p>
+            <w:pPr>
+              <w:jc w:val="center"/>
+              <w:rPr>
+                <w:b/>
+                <w:sz w:val="24"/>
+                <w:szCs w:val="24"/>
+              </w:rPr>
+            </w:pPr>
+            <w:r>
+              <w:rPr>
+                <w:b/>
+                <w:sz w:val="24"/>
+                <w:szCs w:val="24"/>
+              </w:rPr>
+              <w:t>FLOW OF EVENTS</w:t>
+            </w:r>
+          </w:p>
+        </w:tc>
+        <w:tc>
+          <w:tcPr>
+            <w:tcW w:w="8294" w:type="dxa"/>
+            <w:vAlign w:val="center"/>
+          </w:tcPr>
+          <w:p>
+            <w:pPr>
+              <w:pStyle w:val="Paragrafoelenco"/>
+              <w:numPr>
+                <w:ilvl w:val="0"/>
+                <w:numId w:val="11"/>
+              </w:numPr>
+              <w:rPr>
+                <w:lang w:val="en-GB"/>
+              </w:rPr>
+            </w:pPr>
+            <w:r>
+              <w:rPr>
+                <w:lang w:val="en-GB"/>
+              </w:rPr>
+              <w:t>The user can look at the screen of the vehicle to retrieve information about the amount of the charging</w:t>
+            </w:r>
+          </w:p>
+        </w:tc>
+      </w:tr>
+      <w:tr>
+        <w:trPr>
+          <w:trHeight w:val="868"/>
+        </w:trPr>
+        <w:tc>
+          <w:tcPr>
+            <w:tcW w:w="1956" w:type="dxa"/>
+            <w:vAlign w:val="center"/>
+          </w:tcPr>
+          <w:p>
+            <w:pPr>
+              <w:jc w:val="center"/>
+              <w:rPr>
+                <w:b/>
+                <w:sz w:val="24"/>
+                <w:szCs w:val="24"/>
+              </w:rPr>
+            </w:pPr>
+            <w:r>
+              <w:rPr>
+                <w:b/>
+                <w:sz w:val="24"/>
+                <w:szCs w:val="24"/>
+              </w:rPr>
+              <w:t>EXIT CONDITIONS</w:t>
+            </w:r>
+          </w:p>
+        </w:tc>
+        <w:tc>
+          <w:tcPr>
+            <w:tcW w:w="8294" w:type="dxa"/>
+            <w:vAlign w:val="center"/>
+          </w:tcPr>
+          <w:p>
+            <w:pPr>
+              <w:rPr>
+                <w:lang w:val="en-GB"/>
+              </w:rPr>
+            </w:pPr>
+          </w:p>
+        </w:tc>
+      </w:tr>
+      <w:tr>
+        <w:trPr>
+          <w:trHeight w:val="820"/>
+        </w:trPr>
+        <w:tc>
+          <w:tcPr>
+            <w:tcW w:w="1956" w:type="dxa"/>
+            <w:vAlign w:val="center"/>
+          </w:tcPr>
+          <w:p>
+            <w:pPr>
+              <w:jc w:val="center"/>
+              <w:rPr>
+                <w:b/>
+                <w:sz w:val="24"/>
+                <w:szCs w:val="24"/>
+              </w:rPr>
+            </w:pPr>
+            <w:r>
+              <w:rPr>
+                <w:b/>
+                <w:sz w:val="24"/>
+                <w:szCs w:val="24"/>
+              </w:rPr>
+              <w:t>EXCEPTIONS</w:t>
+            </w:r>
+          </w:p>
+        </w:tc>
+        <w:tc>
+          <w:tcPr>
+            <w:tcW w:w="8294" w:type="dxa"/>
+            <w:vAlign w:val="center"/>
+          </w:tcPr>
+          <w:p/>
+        </w:tc>
+      </w:tr>
+    </w:tbl>
+    <w:p/>
+    <w:p/>
+    <w:p/>
+    <w:p/>
+    <w:p/>
+    <w:tbl>
+      <w:tblPr>
+        <w:tblStyle w:val="Grigliatabella"/>
+        <w:tblpPr w:leftFromText="141" w:rightFromText="141" w:vertAnchor="page" w:horzAnchor="margin" w:tblpXSpec="center" w:tblpY="841"/>
+        <w:tblW w:w="10250" w:type="dxa"/>
+        <w:tblLook w:val="04A0" w:firstRow="1" w:lastRow="0" w:firstColumn="1" w:lastColumn="0" w:noHBand="0" w:noVBand="1"/>
+      </w:tblPr>
+      <w:tblGrid>
+        <w:gridCol w:w="1956"/>
+        <w:gridCol w:w="8294"/>
+      </w:tblGrid>
+      <w:tr>
+        <w:trPr>
+          <w:trHeight w:val="868"/>
+        </w:trPr>
+        <w:tc>
+          <w:tcPr>
+            <w:tcW w:w="1956" w:type="dxa"/>
+            <w:vAlign w:val="center"/>
+          </w:tcPr>
+          <w:p>
+            <w:pPr>
+              <w:jc w:val="center"/>
+              <w:rPr>
+                <w:b/>
+                <w:sz w:val="24"/>
+                <w:szCs w:val="24"/>
+              </w:rPr>
+            </w:pPr>
+            <w:r>
+              <w:rPr>
+                <w:b/>
+                <w:sz w:val="24"/>
+                <w:szCs w:val="24"/>
+              </w:rPr>
+              <w:lastRenderedPageBreak/>
+              <w:t>NAME</w:t>
+            </w:r>
+          </w:p>
+        </w:tc>
+        <w:tc>
+          <w:tcPr>
+            <w:tcW w:w="8294" w:type="dxa"/>
+            <w:vAlign w:val="center"/>
+          </w:tcPr>
+          <w:p>
+            <w:pPr>
+              <w:rPr>
+                <w:lang w:val="en-GB"/>
+              </w:rPr>
+            </w:pPr>
+            <w:r>
+              <w:rPr>
+                <w:lang w:val="en-GB"/>
+              </w:rPr>
+              <w:t>Select a position</w:t>
+            </w:r>
+          </w:p>
+        </w:tc>
+      </w:tr>
+      <w:tr>
+        <w:trPr>
+          <w:trHeight w:val="820"/>
+        </w:trPr>
+        <w:tc>
+          <w:tcPr>
+            <w:tcW w:w="1956" w:type="dxa"/>
+            <w:vAlign w:val="center"/>
+          </w:tcPr>
+          <w:p>
+            <w:pPr>
+              <w:jc w:val="center"/>
+              <w:rPr>
+                <w:b/>
+                <w:sz w:val="24"/>
+                <w:szCs w:val="24"/>
+              </w:rPr>
+            </w:pPr>
+            <w:r>
+              <w:rPr>
+                <w:b/>
+                <w:sz w:val="24"/>
+                <w:szCs w:val="24"/>
+              </w:rPr>
+              <w:t>ACTORS</w:t>
+            </w:r>
+          </w:p>
+        </w:tc>
+        <w:tc>
+          <w:tcPr>
+            <w:tcW w:w="8294" w:type="dxa"/>
+            <w:vAlign w:val="center"/>
+          </w:tcPr>
+          <w:p>
+            <w:r>
+              <w:t>User</w:t>
+            </w:r>
+          </w:p>
+        </w:tc>
+      </w:tr>
+      <w:tr>
+        <w:trPr>
+          <w:trHeight w:val="868"/>
+        </w:trPr>
+        <w:tc>
+          <w:tcPr>
+            <w:tcW w:w="1956" w:type="dxa"/>
+            <w:vAlign w:val="center"/>
+          </w:tcPr>
+          <w:p>
+            <w:pPr>
+              <w:jc w:val="center"/>
+              <w:rPr>
+                <w:b/>
+                <w:sz w:val="24"/>
+                <w:szCs w:val="24"/>
+              </w:rPr>
+            </w:pPr>
+            <w:r>
+              <w:rPr>
+                <w:b/>
+                <w:sz w:val="24"/>
+                <w:szCs w:val="24"/>
+              </w:rPr>
+              <w:t>ENTRY CONDITIONS</w:t>
+            </w:r>
+          </w:p>
+        </w:tc>
+        <w:tc>
+          <w:tcPr>
+            <w:tcW w:w="8294" w:type="dxa"/>
+            <w:vAlign w:val="center"/>
+          </w:tcPr>
+          <w:p>
+            <w:pPr>
+              <w:rPr>
+                <w:lang w:val="en-GB"/>
+              </w:rPr>
+            </w:pPr>
+            <w:r>
+              <w:rPr>
+                <w:lang w:val="en-GB"/>
+              </w:rPr>
+              <w:t>The user is using a vehicle</w:t>
+            </w:r>
+          </w:p>
+        </w:tc>
+      </w:tr>
+      <w:tr>
+        <w:trPr>
+          <w:trHeight w:val="820"/>
+        </w:trPr>
+        <w:tc>
+          <w:tcPr>
+            <w:tcW w:w="1956" w:type="dxa"/>
+            <w:vAlign w:val="center"/>
+          </w:tcPr>
+          <w:p>
+            <w:pPr>
+              <w:jc w:val="center"/>
+              <w:rPr>
+                <w:b/>
+                <w:sz w:val="24"/>
+                <w:szCs w:val="24"/>
+              </w:rPr>
+            </w:pPr>
+            <w:r>
+              <w:rPr>
+                <w:b/>
+                <w:sz w:val="24"/>
+                <w:szCs w:val="24"/>
+              </w:rPr>
+              <w:t>FLOW OF EVENTS</w:t>
+            </w:r>
+          </w:p>
+        </w:tc>
+        <w:tc>
+          <w:tcPr>
+            <w:tcW w:w="8294" w:type="dxa"/>
+            <w:vAlign w:val="center"/>
+          </w:tcPr>
+          <w:p>
+            <w:pPr>
+              <w:pStyle w:val="Paragrafoelenco"/>
+              <w:numPr>
+                <w:ilvl w:val="0"/>
+                <w:numId w:val="12"/>
+              </w:numPr>
+              <w:rPr>
+                <w:lang w:val="en-GB"/>
+              </w:rPr>
+            </w:pPr>
+            <w:r>
+              <w:rPr>
+                <w:lang w:val="en-GB"/>
+              </w:rPr>
+              <w:t>The user inserts his position through an address or a GPS system</w:t>
+            </w:r>
+          </w:p>
+        </w:tc>
+      </w:tr>
+      <w:tr>
+        <w:trPr>
+          <w:trHeight w:val="868"/>
+        </w:trPr>
+        <w:tc>
+          <w:tcPr>
+            <w:tcW w:w="1956" w:type="dxa"/>
+            <w:vAlign w:val="center"/>
+          </w:tcPr>
+          <w:p>
+            <w:pPr>
+              <w:jc w:val="center"/>
+              <w:rPr>
+                <w:b/>
+                <w:sz w:val="24"/>
+                <w:szCs w:val="24"/>
+              </w:rPr>
+            </w:pPr>
+            <w:r>
+              <w:rPr>
+                <w:b/>
+                <w:sz w:val="24"/>
+                <w:szCs w:val="24"/>
+              </w:rPr>
+              <w:t>EXIT CONDITIONS</w:t>
+            </w:r>
+          </w:p>
+        </w:tc>
+        <w:tc>
+          <w:tcPr>
+            <w:tcW w:w="8294" w:type="dxa"/>
+            <w:vAlign w:val="center"/>
+          </w:tcPr>
+          <w:p>
+            <w:pPr>
+              <w:rPr>
+                <w:lang w:val="en-GB"/>
+              </w:rPr>
+            </w:pPr>
+            <w:r>
+              <w:rPr>
+                <w:lang w:val="en-GB"/>
+              </w:rPr>
+              <w:t>If the user inserts the address, he has to confirm the choice, otherwise the system takes the position automatically</w:t>
+            </w:r>
             <w:bookmarkStart w:id="0" w:name="_GoBack"/>
             <w:bookmarkEnd w:id="0"/>
           </w:p>
+        </w:tc>
+      </w:tr>
+      <w:tr>
+        <w:trPr>
+          <w:trHeight w:val="820"/>
+        </w:trPr>
+        <w:tc>
+          <w:tcPr>
+            <w:tcW w:w="1956" w:type="dxa"/>
+            <w:vAlign w:val="center"/>
+          </w:tcPr>
+          <w:p>
+            <w:pPr>
+              <w:jc w:val="center"/>
+              <w:rPr>
+                <w:b/>
+                <w:sz w:val="24"/>
+                <w:szCs w:val="24"/>
+              </w:rPr>
+            </w:pPr>
+            <w:r>
+              <w:rPr>
+                <w:b/>
+                <w:sz w:val="24"/>
+                <w:szCs w:val="24"/>
+              </w:rPr>
+              <w:t>EXCEPTIONS</w:t>
+            </w:r>
+          </w:p>
+        </w:tc>
+        <w:tc>
+          <w:tcPr>
+            <w:tcW w:w="8294" w:type="dxa"/>
+            <w:vAlign w:val="center"/>
+          </w:tcPr>
+          <w:p/>
         </w:tc>
       </w:tr>
     </w:tbl>
@@ -1872,6 +3895,178 @@
 <file path=word/numbering.xml><?xml version="1.0" encoding="utf-8"?>
 <w:numbering xmlns:wpc="http://schemas.microsoft.com/office/word/2010/wordprocessingCanvas" xmlns:cx="http://schemas.microsoft.com/office/drawing/2014/chartex" xmlns:cx1="http://schemas.microsoft.com/office/drawing/2015/9/8/chartex" xmlns:cx2="http://schemas.microsoft.com/office/drawing/2015/10/21/chartex" xmlns:mc="http://schemas.openxmlformats.org/markup-compatibility/2006" xmlns:o="urn:schemas-microsoft-com:office:office" xmlns:r="http://schemas.openxmlformats.org/officeDocument/2006/relationships" xmlns:m="http://schemas.openxmlformats.org/officeDocument/2006/math" xmlns:v="urn:schemas-microsoft-com:vml" xmlns:wp14="http://schemas.microsoft.com/office/word/2010/wordprocessingDrawing" xmlns:wp="http://schemas.openxmlformats.org/drawingml/2006/wordprocessingDrawing" xmlns:w10="urn:schemas-microsoft-com:office:word" xmlns:w="http://schemas.openxmlformats.org/wordprocessingml/2006/main" xmlns:w14="http://schemas.microsoft.com/office/word/2010/wordml" xmlns:w15="http://schemas.microsoft.com/office/word/2012/wordml" xmlns:w16se="http://schemas.microsoft.com/office/word/2015/wordml/symex" xmlns:wpg="http://schemas.microsoft.com/office/word/2010/wordprocessingGroup" xmlns:wpi="http://schemas.microsoft.com/office/word/2010/wordprocessingInk" xmlns:wne="http://schemas.microsoft.com/office/word/2006/wordml" xmlns:wps="http://schemas.microsoft.com/office/word/2010/wordprocessingShape" mc:Ignorable="w14 w15 w16se wp14">
   <w:abstractNum w:abstractNumId="0" w15:restartNumberingAfterBreak="0">
+    <w:nsid w:val="0E0E63CC"/>
+    <w:multiLevelType w:val="hybridMultilevel"/>
+    <w:tmpl w:val="696CBC92"/>
+    <w:lvl w:ilvl="0" w:tplc="0410000F">
+      <w:start w:val="1"/>
+      <w:numFmt w:val="decimal"/>
+      <w:lvlText w:val="%1."/>
+      <w:lvlJc w:val="left"/>
+      <w:pPr>
+        <w:ind w:left="720" w:hanging="360"/>
+      </w:pPr>
+    </w:lvl>
+    <w:lvl w:ilvl="1" w:tplc="04100019" w:tentative="1">
+      <w:start w:val="1"/>
+      <w:numFmt w:val="lowerLetter"/>
+      <w:lvlText w:val="%2."/>
+      <w:lvlJc w:val="left"/>
+      <w:pPr>
+        <w:ind w:left="1440" w:hanging="360"/>
+      </w:pPr>
+    </w:lvl>
+    <w:lvl w:ilvl="2" w:tplc="0410001B" w:tentative="1">
+      <w:start w:val="1"/>
+      <w:numFmt w:val="lowerRoman"/>
+      <w:lvlText w:val="%3."/>
+      <w:lvlJc w:val="right"/>
+      <w:pPr>
+        <w:ind w:left="2160" w:hanging="180"/>
+      </w:pPr>
+    </w:lvl>
+    <w:lvl w:ilvl="3" w:tplc="0410000F" w:tentative="1">
+      <w:start w:val="1"/>
+      <w:numFmt w:val="decimal"/>
+      <w:lvlText w:val="%4."/>
+      <w:lvlJc w:val="left"/>
+      <w:pPr>
+        <w:ind w:left="2880" w:hanging="360"/>
+      </w:pPr>
+    </w:lvl>
+    <w:lvl w:ilvl="4" w:tplc="04100019" w:tentative="1">
+      <w:start w:val="1"/>
+      <w:numFmt w:val="lowerLetter"/>
+      <w:lvlText w:val="%5."/>
+      <w:lvlJc w:val="left"/>
+      <w:pPr>
+        <w:ind w:left="3600" w:hanging="360"/>
+      </w:pPr>
+    </w:lvl>
+    <w:lvl w:ilvl="5" w:tplc="0410001B" w:tentative="1">
+      <w:start w:val="1"/>
+      <w:numFmt w:val="lowerRoman"/>
+      <w:lvlText w:val="%6."/>
+      <w:lvlJc w:val="right"/>
+      <w:pPr>
+        <w:ind w:left="4320" w:hanging="180"/>
+      </w:pPr>
+    </w:lvl>
+    <w:lvl w:ilvl="6" w:tplc="0410000F" w:tentative="1">
+      <w:start w:val="1"/>
+      <w:numFmt w:val="decimal"/>
+      <w:lvlText w:val="%7."/>
+      <w:lvlJc w:val="left"/>
+      <w:pPr>
+        <w:ind w:left="5040" w:hanging="360"/>
+      </w:pPr>
+    </w:lvl>
+    <w:lvl w:ilvl="7" w:tplc="04100019" w:tentative="1">
+      <w:start w:val="1"/>
+      <w:numFmt w:val="lowerLetter"/>
+      <w:lvlText w:val="%8."/>
+      <w:lvlJc w:val="left"/>
+      <w:pPr>
+        <w:ind w:left="5760" w:hanging="360"/>
+      </w:pPr>
+    </w:lvl>
+    <w:lvl w:ilvl="8" w:tplc="0410001B" w:tentative="1">
+      <w:start w:val="1"/>
+      <w:numFmt w:val="lowerRoman"/>
+      <w:lvlText w:val="%9."/>
+      <w:lvlJc w:val="right"/>
+      <w:pPr>
+        <w:ind w:left="6480" w:hanging="180"/>
+      </w:pPr>
+    </w:lvl>
+  </w:abstractNum>
+  <w:abstractNum w:abstractNumId="1" w15:restartNumberingAfterBreak="0">
+    <w:nsid w:val="11103915"/>
+    <w:multiLevelType w:val="hybridMultilevel"/>
+    <w:tmpl w:val="9A7AD04C"/>
+    <w:lvl w:ilvl="0" w:tplc="0410000F">
+      <w:start w:val="1"/>
+      <w:numFmt w:val="decimal"/>
+      <w:lvlText w:val="%1."/>
+      <w:lvlJc w:val="left"/>
+      <w:pPr>
+        <w:ind w:left="720" w:hanging="360"/>
+      </w:pPr>
+    </w:lvl>
+    <w:lvl w:ilvl="1" w:tplc="04100019" w:tentative="1">
+      <w:start w:val="1"/>
+      <w:numFmt w:val="lowerLetter"/>
+      <w:lvlText w:val="%2."/>
+      <w:lvlJc w:val="left"/>
+      <w:pPr>
+        <w:ind w:left="1440" w:hanging="360"/>
+      </w:pPr>
+    </w:lvl>
+    <w:lvl w:ilvl="2" w:tplc="0410001B" w:tentative="1">
+      <w:start w:val="1"/>
+      <w:numFmt w:val="lowerRoman"/>
+      <w:lvlText w:val="%3."/>
+      <w:lvlJc w:val="right"/>
+      <w:pPr>
+        <w:ind w:left="2160" w:hanging="180"/>
+      </w:pPr>
+    </w:lvl>
+    <w:lvl w:ilvl="3" w:tplc="0410000F" w:tentative="1">
+      <w:start w:val="1"/>
+      <w:numFmt w:val="decimal"/>
+      <w:lvlText w:val="%4."/>
+      <w:lvlJc w:val="left"/>
+      <w:pPr>
+        <w:ind w:left="2880" w:hanging="360"/>
+      </w:pPr>
+    </w:lvl>
+    <w:lvl w:ilvl="4" w:tplc="04100019" w:tentative="1">
+      <w:start w:val="1"/>
+      <w:numFmt w:val="lowerLetter"/>
+      <w:lvlText w:val="%5."/>
+      <w:lvlJc w:val="left"/>
+      <w:pPr>
+        <w:ind w:left="3600" w:hanging="360"/>
+      </w:pPr>
+    </w:lvl>
+    <w:lvl w:ilvl="5" w:tplc="0410001B" w:tentative="1">
+      <w:start w:val="1"/>
+      <w:numFmt w:val="lowerRoman"/>
+      <w:lvlText w:val="%6."/>
+      <w:lvlJc w:val="right"/>
+      <w:pPr>
+        <w:ind w:left="4320" w:hanging="180"/>
+      </w:pPr>
+    </w:lvl>
+    <w:lvl w:ilvl="6" w:tplc="0410000F" w:tentative="1">
+      <w:start w:val="1"/>
+      <w:numFmt w:val="decimal"/>
+      <w:lvlText w:val="%7."/>
+      <w:lvlJc w:val="left"/>
+      <w:pPr>
+        <w:ind w:left="5040" w:hanging="360"/>
+      </w:pPr>
+    </w:lvl>
+    <w:lvl w:ilvl="7" w:tplc="04100019" w:tentative="1">
+      <w:start w:val="1"/>
+      <w:numFmt w:val="lowerLetter"/>
+      <w:lvlText w:val="%8."/>
+      <w:lvlJc w:val="left"/>
+      <w:pPr>
+        <w:ind w:left="5760" w:hanging="360"/>
+      </w:pPr>
+    </w:lvl>
+    <w:lvl w:ilvl="8" w:tplc="0410001B" w:tentative="1">
+      <w:start w:val="1"/>
+      <w:numFmt w:val="lowerRoman"/>
+      <w:lvlText w:val="%9."/>
+      <w:lvlJc w:val="right"/>
+      <w:pPr>
+        <w:ind w:left="6480" w:hanging="180"/>
+      </w:pPr>
+    </w:lvl>
+  </w:abstractNum>
+  <w:abstractNum w:abstractNumId="2" w15:restartNumberingAfterBreak="0">
     <w:nsid w:val="1DD76C0E"/>
     <w:multiLevelType w:val="hybridMultilevel"/>
     <w:tmpl w:val="696CBC92"/>
@@ -1957,7 +4152,93 @@
       </w:pPr>
     </w:lvl>
   </w:abstractNum>
-  <w:abstractNum w:abstractNumId="1" w15:restartNumberingAfterBreak="0">
+  <w:abstractNum w:abstractNumId="3" w15:restartNumberingAfterBreak="0">
+    <w:nsid w:val="4FC510BD"/>
+    <w:multiLevelType w:val="hybridMultilevel"/>
+    <w:tmpl w:val="696CBC92"/>
+    <w:lvl w:ilvl="0" w:tplc="0410000F">
+      <w:start w:val="1"/>
+      <w:numFmt w:val="decimal"/>
+      <w:lvlText w:val="%1."/>
+      <w:lvlJc w:val="left"/>
+      <w:pPr>
+        <w:ind w:left="720" w:hanging="360"/>
+      </w:pPr>
+    </w:lvl>
+    <w:lvl w:ilvl="1" w:tplc="04100019" w:tentative="1">
+      <w:start w:val="1"/>
+      <w:numFmt w:val="lowerLetter"/>
+      <w:lvlText w:val="%2."/>
+      <w:lvlJc w:val="left"/>
+      <w:pPr>
+        <w:ind w:left="1440" w:hanging="360"/>
+      </w:pPr>
+    </w:lvl>
+    <w:lvl w:ilvl="2" w:tplc="0410001B" w:tentative="1">
+      <w:start w:val="1"/>
+      <w:numFmt w:val="lowerRoman"/>
+      <w:lvlText w:val="%3."/>
+      <w:lvlJc w:val="right"/>
+      <w:pPr>
+        <w:ind w:left="2160" w:hanging="180"/>
+      </w:pPr>
+    </w:lvl>
+    <w:lvl w:ilvl="3" w:tplc="0410000F" w:tentative="1">
+      <w:start w:val="1"/>
+      <w:numFmt w:val="decimal"/>
+      <w:lvlText w:val="%4."/>
+      <w:lvlJc w:val="left"/>
+      <w:pPr>
+        <w:ind w:left="2880" w:hanging="360"/>
+      </w:pPr>
+    </w:lvl>
+    <w:lvl w:ilvl="4" w:tplc="04100019" w:tentative="1">
+      <w:start w:val="1"/>
+      <w:numFmt w:val="lowerLetter"/>
+      <w:lvlText w:val="%5."/>
+      <w:lvlJc w:val="left"/>
+      <w:pPr>
+        <w:ind w:left="3600" w:hanging="360"/>
+      </w:pPr>
+    </w:lvl>
+    <w:lvl w:ilvl="5" w:tplc="0410001B" w:tentative="1">
+      <w:start w:val="1"/>
+      <w:numFmt w:val="lowerRoman"/>
+      <w:lvlText w:val="%6."/>
+      <w:lvlJc w:val="right"/>
+      <w:pPr>
+        <w:ind w:left="4320" w:hanging="180"/>
+      </w:pPr>
+    </w:lvl>
+    <w:lvl w:ilvl="6" w:tplc="0410000F" w:tentative="1">
+      <w:start w:val="1"/>
+      <w:numFmt w:val="decimal"/>
+      <w:lvlText w:val="%7."/>
+      <w:lvlJc w:val="left"/>
+      <w:pPr>
+        <w:ind w:left="5040" w:hanging="360"/>
+      </w:pPr>
+    </w:lvl>
+    <w:lvl w:ilvl="7" w:tplc="04100019" w:tentative="1">
+      <w:start w:val="1"/>
+      <w:numFmt w:val="lowerLetter"/>
+      <w:lvlText w:val="%8."/>
+      <w:lvlJc w:val="left"/>
+      <w:pPr>
+        <w:ind w:left="5760" w:hanging="360"/>
+      </w:pPr>
+    </w:lvl>
+    <w:lvl w:ilvl="8" w:tplc="0410001B" w:tentative="1">
+      <w:start w:val="1"/>
+      <w:numFmt w:val="lowerRoman"/>
+      <w:lvlText w:val="%9."/>
+      <w:lvlJc w:val="right"/>
+      <w:pPr>
+        <w:ind w:left="6480" w:hanging="180"/>
+      </w:pPr>
+    </w:lvl>
+  </w:abstractNum>
+  <w:abstractNum w:abstractNumId="4" w15:restartNumberingAfterBreak="0">
     <w:nsid w:val="5733040C"/>
     <w:multiLevelType w:val="hybridMultilevel"/>
     <w:tmpl w:val="CC567598"/>
@@ -2043,7 +4324,7 @@
       </w:pPr>
     </w:lvl>
   </w:abstractNum>
-  <w:abstractNum w:abstractNumId="2" w15:restartNumberingAfterBreak="0">
+  <w:abstractNum w:abstractNumId="5" w15:restartNumberingAfterBreak="0">
     <w:nsid w:val="5ED423F9"/>
     <w:multiLevelType w:val="hybridMultilevel"/>
     <w:tmpl w:val="6C6E31A6"/>
@@ -2129,7 +4410,7 @@
       </w:pPr>
     </w:lvl>
   </w:abstractNum>
-  <w:abstractNum w:abstractNumId="3" w15:restartNumberingAfterBreak="0">
+  <w:abstractNum w:abstractNumId="6" w15:restartNumberingAfterBreak="0">
     <w:nsid w:val="640A2CB5"/>
     <w:multiLevelType w:val="hybridMultilevel"/>
     <w:tmpl w:val="9A7AD04C"/>
@@ -2215,7 +4496,93 @@
       </w:pPr>
     </w:lvl>
   </w:abstractNum>
-  <w:abstractNum w:abstractNumId="4" w15:restartNumberingAfterBreak="0">
+  <w:abstractNum w:abstractNumId="7" w15:restartNumberingAfterBreak="0">
+    <w:nsid w:val="640D0E06"/>
+    <w:multiLevelType w:val="hybridMultilevel"/>
+    <w:tmpl w:val="CC567598"/>
+    <w:lvl w:ilvl="0" w:tplc="0410000F">
+      <w:start w:val="1"/>
+      <w:numFmt w:val="decimal"/>
+      <w:lvlText w:val="%1."/>
+      <w:lvlJc w:val="left"/>
+      <w:pPr>
+        <w:ind w:left="720" w:hanging="360"/>
+      </w:pPr>
+    </w:lvl>
+    <w:lvl w:ilvl="1" w:tplc="04100019" w:tentative="1">
+      <w:start w:val="1"/>
+      <w:numFmt w:val="lowerLetter"/>
+      <w:lvlText w:val="%2."/>
+      <w:lvlJc w:val="left"/>
+      <w:pPr>
+        <w:ind w:left="1440" w:hanging="360"/>
+      </w:pPr>
+    </w:lvl>
+    <w:lvl w:ilvl="2" w:tplc="0410001B" w:tentative="1">
+      <w:start w:val="1"/>
+      <w:numFmt w:val="lowerRoman"/>
+      <w:lvlText w:val="%3."/>
+      <w:lvlJc w:val="right"/>
+      <w:pPr>
+        <w:ind w:left="2160" w:hanging="180"/>
+      </w:pPr>
+    </w:lvl>
+    <w:lvl w:ilvl="3" w:tplc="0410000F" w:tentative="1">
+      <w:start w:val="1"/>
+      <w:numFmt w:val="decimal"/>
+      <w:lvlText w:val="%4."/>
+      <w:lvlJc w:val="left"/>
+      <w:pPr>
+        <w:ind w:left="2880" w:hanging="360"/>
+      </w:pPr>
+    </w:lvl>
+    <w:lvl w:ilvl="4" w:tplc="04100019" w:tentative="1">
+      <w:start w:val="1"/>
+      <w:numFmt w:val="lowerLetter"/>
+      <w:lvlText w:val="%5."/>
+      <w:lvlJc w:val="left"/>
+      <w:pPr>
+        <w:ind w:left="3600" w:hanging="360"/>
+      </w:pPr>
+    </w:lvl>
+    <w:lvl w:ilvl="5" w:tplc="0410001B" w:tentative="1">
+      <w:start w:val="1"/>
+      <w:numFmt w:val="lowerRoman"/>
+      <w:lvlText w:val="%6."/>
+      <w:lvlJc w:val="right"/>
+      <w:pPr>
+        <w:ind w:left="4320" w:hanging="180"/>
+      </w:pPr>
+    </w:lvl>
+    <w:lvl w:ilvl="6" w:tplc="0410000F" w:tentative="1">
+      <w:start w:val="1"/>
+      <w:numFmt w:val="decimal"/>
+      <w:lvlText w:val="%7."/>
+      <w:lvlJc w:val="left"/>
+      <w:pPr>
+        <w:ind w:left="5040" w:hanging="360"/>
+      </w:pPr>
+    </w:lvl>
+    <w:lvl w:ilvl="7" w:tplc="04100019" w:tentative="1">
+      <w:start w:val="1"/>
+      <w:numFmt w:val="lowerLetter"/>
+      <w:lvlText w:val="%8."/>
+      <w:lvlJc w:val="left"/>
+      <w:pPr>
+        <w:ind w:left="5760" w:hanging="360"/>
+      </w:pPr>
+    </w:lvl>
+    <w:lvl w:ilvl="8" w:tplc="0410001B" w:tentative="1">
+      <w:start w:val="1"/>
+      <w:numFmt w:val="lowerRoman"/>
+      <w:lvlText w:val="%9."/>
+      <w:lvlJc w:val="right"/>
+      <w:pPr>
+        <w:ind w:left="6480" w:hanging="180"/>
+      </w:pPr>
+    </w:lvl>
+  </w:abstractNum>
+  <w:abstractNum w:abstractNumId="8" w15:restartNumberingAfterBreak="0">
     <w:nsid w:val="683D3146"/>
     <w:multiLevelType w:val="hybridMultilevel"/>
     <w:tmpl w:val="F538F340"/>
@@ -2301,7 +4668,93 @@
       </w:pPr>
     </w:lvl>
   </w:abstractNum>
-  <w:abstractNum w:abstractNumId="5" w15:restartNumberingAfterBreak="0">
+  <w:abstractNum w:abstractNumId="9" w15:restartNumberingAfterBreak="0">
+    <w:nsid w:val="78510EDC"/>
+    <w:multiLevelType w:val="hybridMultilevel"/>
+    <w:tmpl w:val="696CBC92"/>
+    <w:lvl w:ilvl="0" w:tplc="0410000F">
+      <w:start w:val="1"/>
+      <w:numFmt w:val="decimal"/>
+      <w:lvlText w:val="%1."/>
+      <w:lvlJc w:val="left"/>
+      <w:pPr>
+        <w:ind w:left="720" w:hanging="360"/>
+      </w:pPr>
+    </w:lvl>
+    <w:lvl w:ilvl="1" w:tplc="04100019" w:tentative="1">
+      <w:start w:val="1"/>
+      <w:numFmt w:val="lowerLetter"/>
+      <w:lvlText w:val="%2."/>
+      <w:lvlJc w:val="left"/>
+      <w:pPr>
+        <w:ind w:left="1440" w:hanging="360"/>
+      </w:pPr>
+    </w:lvl>
+    <w:lvl w:ilvl="2" w:tplc="0410001B" w:tentative="1">
+      <w:start w:val="1"/>
+      <w:numFmt w:val="lowerRoman"/>
+      <w:lvlText w:val="%3."/>
+      <w:lvlJc w:val="right"/>
+      <w:pPr>
+        <w:ind w:left="2160" w:hanging="180"/>
+      </w:pPr>
+    </w:lvl>
+    <w:lvl w:ilvl="3" w:tplc="0410000F" w:tentative="1">
+      <w:start w:val="1"/>
+      <w:numFmt w:val="decimal"/>
+      <w:lvlText w:val="%4."/>
+      <w:lvlJc w:val="left"/>
+      <w:pPr>
+        <w:ind w:left="2880" w:hanging="360"/>
+      </w:pPr>
+    </w:lvl>
+    <w:lvl w:ilvl="4" w:tplc="04100019" w:tentative="1">
+      <w:start w:val="1"/>
+      <w:numFmt w:val="lowerLetter"/>
+      <w:lvlText w:val="%5."/>
+      <w:lvlJc w:val="left"/>
+      <w:pPr>
+        <w:ind w:left="3600" w:hanging="360"/>
+      </w:pPr>
+    </w:lvl>
+    <w:lvl w:ilvl="5" w:tplc="0410001B" w:tentative="1">
+      <w:start w:val="1"/>
+      <w:numFmt w:val="lowerRoman"/>
+      <w:lvlText w:val="%6."/>
+      <w:lvlJc w:val="right"/>
+      <w:pPr>
+        <w:ind w:left="4320" w:hanging="180"/>
+      </w:pPr>
+    </w:lvl>
+    <w:lvl w:ilvl="6" w:tplc="0410000F" w:tentative="1">
+      <w:start w:val="1"/>
+      <w:numFmt w:val="decimal"/>
+      <w:lvlText w:val="%7."/>
+      <w:lvlJc w:val="left"/>
+      <w:pPr>
+        <w:ind w:left="5040" w:hanging="360"/>
+      </w:pPr>
+    </w:lvl>
+    <w:lvl w:ilvl="7" w:tplc="04100019" w:tentative="1">
+      <w:start w:val="1"/>
+      <w:numFmt w:val="lowerLetter"/>
+      <w:lvlText w:val="%8."/>
+      <w:lvlJc w:val="left"/>
+      <w:pPr>
+        <w:ind w:left="5760" w:hanging="360"/>
+      </w:pPr>
+    </w:lvl>
+    <w:lvl w:ilvl="8" w:tplc="0410001B" w:tentative="1">
+      <w:start w:val="1"/>
+      <w:numFmt w:val="lowerRoman"/>
+      <w:lvlText w:val="%9."/>
+      <w:lvlJc w:val="right"/>
+      <w:pPr>
+        <w:ind w:left="6480" w:hanging="180"/>
+      </w:pPr>
+    </w:lvl>
+  </w:abstractNum>
+  <w:abstractNum w:abstractNumId="10" w15:restartNumberingAfterBreak="0">
     <w:nsid w:val="7C7F6A54"/>
     <w:multiLevelType w:val="hybridMultilevel"/>
     <w:tmpl w:val="696CBC92"/>
@@ -2387,23 +4840,127 @@
       </w:pPr>
     </w:lvl>
   </w:abstractNum>
+  <w:abstractNum w:abstractNumId="11" w15:restartNumberingAfterBreak="0">
+    <w:nsid w:val="7DE516BE"/>
+    <w:multiLevelType w:val="hybridMultilevel"/>
+    <w:tmpl w:val="696CBC92"/>
+    <w:lvl w:ilvl="0" w:tplc="0410000F">
+      <w:start w:val="1"/>
+      <w:numFmt w:val="decimal"/>
+      <w:lvlText w:val="%1."/>
+      <w:lvlJc w:val="left"/>
+      <w:pPr>
+        <w:ind w:left="720" w:hanging="360"/>
+      </w:pPr>
+    </w:lvl>
+    <w:lvl w:ilvl="1" w:tplc="04100019" w:tentative="1">
+      <w:start w:val="1"/>
+      <w:numFmt w:val="lowerLetter"/>
+      <w:lvlText w:val="%2."/>
+      <w:lvlJc w:val="left"/>
+      <w:pPr>
+        <w:ind w:left="1440" w:hanging="360"/>
+      </w:pPr>
+    </w:lvl>
+    <w:lvl w:ilvl="2" w:tplc="0410001B" w:tentative="1">
+      <w:start w:val="1"/>
+      <w:numFmt w:val="lowerRoman"/>
+      <w:lvlText w:val="%3."/>
+      <w:lvlJc w:val="right"/>
+      <w:pPr>
+        <w:ind w:left="2160" w:hanging="180"/>
+      </w:pPr>
+    </w:lvl>
+    <w:lvl w:ilvl="3" w:tplc="0410000F" w:tentative="1">
+      <w:start w:val="1"/>
+      <w:numFmt w:val="decimal"/>
+      <w:lvlText w:val="%4."/>
+      <w:lvlJc w:val="left"/>
+      <w:pPr>
+        <w:ind w:left="2880" w:hanging="360"/>
+      </w:pPr>
+    </w:lvl>
+    <w:lvl w:ilvl="4" w:tplc="04100019" w:tentative="1">
+      <w:start w:val="1"/>
+      <w:numFmt w:val="lowerLetter"/>
+      <w:lvlText w:val="%5."/>
+      <w:lvlJc w:val="left"/>
+      <w:pPr>
+        <w:ind w:left="3600" w:hanging="360"/>
+      </w:pPr>
+    </w:lvl>
+    <w:lvl w:ilvl="5" w:tplc="0410001B" w:tentative="1">
+      <w:start w:val="1"/>
+      <w:numFmt w:val="lowerRoman"/>
+      <w:lvlText w:val="%6."/>
+      <w:lvlJc w:val="right"/>
+      <w:pPr>
+        <w:ind w:left="4320" w:hanging="180"/>
+      </w:pPr>
+    </w:lvl>
+    <w:lvl w:ilvl="6" w:tplc="0410000F" w:tentative="1">
+      <w:start w:val="1"/>
+      <w:numFmt w:val="decimal"/>
+      <w:lvlText w:val="%7."/>
+      <w:lvlJc w:val="left"/>
+      <w:pPr>
+        <w:ind w:left="5040" w:hanging="360"/>
+      </w:pPr>
+    </w:lvl>
+    <w:lvl w:ilvl="7" w:tplc="04100019" w:tentative="1">
+      <w:start w:val="1"/>
+      <w:numFmt w:val="lowerLetter"/>
+      <w:lvlText w:val="%8."/>
+      <w:lvlJc w:val="left"/>
+      <w:pPr>
+        <w:ind w:left="5760" w:hanging="360"/>
+      </w:pPr>
+    </w:lvl>
+    <w:lvl w:ilvl="8" w:tplc="0410001B" w:tentative="1">
+      <w:start w:val="1"/>
+      <w:numFmt w:val="lowerRoman"/>
+      <w:lvlText w:val="%9."/>
+      <w:lvlJc w:val="right"/>
+      <w:pPr>
+        <w:ind w:left="6480" w:hanging="180"/>
+      </w:pPr>
+    </w:lvl>
+  </w:abstractNum>
   <w:num w:numId="1">
+    <w:abstractNumId w:val="4"/>
+  </w:num>
+  <w:num w:numId="2">
+    <w:abstractNumId w:val="8"/>
+  </w:num>
+  <w:num w:numId="3">
+    <w:abstractNumId w:val="5"/>
+  </w:num>
+  <w:num w:numId="4">
+    <w:abstractNumId w:val="6"/>
+  </w:num>
+  <w:num w:numId="5">
+    <w:abstractNumId w:val="2"/>
+  </w:num>
+  <w:num w:numId="6">
+    <w:abstractNumId w:val="10"/>
+  </w:num>
+  <w:num w:numId="7">
+    <w:abstractNumId w:val="7"/>
+  </w:num>
+  <w:num w:numId="8">
     <w:abstractNumId w:val="1"/>
   </w:num>
-  <w:num w:numId="2">
-    <w:abstractNumId w:val="4"/>
+  <w:num w:numId="9">
+    <w:abstractNumId w:val="11"/>
   </w:num>
-  <w:num w:numId="3">
-    <w:abstractNumId w:val="2"/>
-  </w:num>
-  <w:num w:numId="4">
-    <w:abstractNumId w:val="3"/>
-  </w:num>
-  <w:num w:numId="5">
+  <w:num w:numId="10">
     <w:abstractNumId w:val="0"/>
   </w:num>
-  <w:num w:numId="6">
-    <w:abstractNumId w:val="5"/>
+  <w:num w:numId="11">
+    <w:abstractNumId w:val="9"/>
+  </w:num>
+  <w:num w:numId="12">
+    <w:abstractNumId w:val="3"/>
   </w:num>
 </w:numbering>
 </file>
@@ -3129,7 +5686,7 @@
 </file>
 
 <file path=customXml/itemProps1.xml><?xml version="1.0" encoding="utf-8"?>
-<ds:datastoreItem xmlns:ds="http://schemas.openxmlformats.org/officeDocument/2006/customXml" ds:itemID="{A3538E1D-718F-4520-AF3F-569CC70CE9EB}">
+<ds:datastoreItem xmlns:ds="http://schemas.openxmlformats.org/officeDocument/2006/customXml" ds:itemID="{37433B06-F651-4311-8EB0-D30744A44F0F}">
   <ds:schemaRefs>
     <ds:schemaRef ds:uri="http://schemas.openxmlformats.org/officeDocument/2006/bibliography"/>
   </ds:schemaRefs>

</xml_diff>